<commit_message>
updated docx + new screenshots
</commit_message>
<xml_diff>
--- a/OS-A1.docx
+++ b/OS-A1.docx
@@ -189,32 +189,37 @@
     <w:p>
       <w:pPr>
         <w:rPr>
+          <w:color w:val="FFFFFF" w:themeColor="background1"/>
+          <w:rtl/>
+        </w:rPr>
+      </w:pPr>
+      <w:r>
+        <w:rPr>
+          <w:b/>
+          <w:bCs/>
+          <w:color w:val="FFFFFF" w:themeColor="background1"/>
+          <w:u w:val="single"/>
+        </w:rPr>
+        <w:t>Stack over flow:</w:t>
+      </w:r>
+      <w:r>
+        <w:rPr>
+          <w:color w:val="FFFFFF" w:themeColor="background1"/>
+          <w:rtl/>
+        </w:rPr>
+        <w:br/>
+      </w:r>
+      <w:r>
+        <w:rPr>
           <w:rFonts w:hint="cs"/>
-          <w:rtl/>
-        </w:rPr>
-      </w:pPr>
-      <w:r>
-        <w:rPr>
-          <w:u w:val="single"/>
-        </w:rPr>
-        <w:t xml:space="preserve">Stack </w:t>
-      </w:r>
-      <w:proofErr w:type="gramStart"/>
-      <w:r>
-        <w:rPr>
-          <w:u w:val="single"/>
-        </w:rPr>
-        <w:t>over flow</w:t>
-      </w:r>
-      <w:proofErr w:type="gramEnd"/>
-      <w:r>
-        <w:rPr>
-          <w:u w:val="single"/>
-        </w:rPr>
-        <w:t>:</w:t>
-      </w:r>
-      <w:r>
-        <w:rPr>
+          <w:color w:val="FFFFFF" w:themeColor="background1"/>
+          <w:rtl/>
+        </w:rPr>
+        <w:t>אפשר לראות בתמונה את הקריאות לפונקציה שוב ושוב</w:t>
+      </w:r>
+      <w:r>
+        <w:rPr>
+          <w:color w:val="FFFFFF" w:themeColor="background1"/>
           <w:rtl/>
         </w:rPr>
         <w:br/>
@@ -222,12 +227,14 @@
       <w:r>
         <w:rPr>
           <w:rFonts w:hint="cs"/>
-          <w:rtl/>
-        </w:rPr>
-        <w:t>אפשר לראות בתמונה את הקריאות לפונקציה שוב ושוב</w:t>
-      </w:r>
-      <w:r>
-        <w:rPr>
+          <w:color w:val="FFFFFF" w:themeColor="background1"/>
+          <w:rtl/>
+        </w:rPr>
+        <w:t>עד ניסיון כושל לגלוש מהמחסנית.</w:t>
+      </w:r>
+      <w:r>
+        <w:rPr>
+          <w:color w:val="FFFFFF" w:themeColor="background1"/>
           <w:rtl/>
         </w:rPr>
         <w:br/>
@@ -235,12 +242,46 @@
       <w:r>
         <w:rPr>
           <w:rFonts w:hint="cs"/>
-          <w:rtl/>
-        </w:rPr>
-        <w:t>עד ניסיון כושל לגלוש מהמחסנית.</w:t>
-      </w:r>
-      <w:r>
-        <w:rPr>
+          <w:color w:val="FFFFFF" w:themeColor="background1"/>
+          <w:rtl/>
+        </w:rPr>
+        <w:t xml:space="preserve">סוג השגיאה הוא </w:t>
+      </w:r>
+      <w:r>
+        <w:rPr>
+          <w:color w:val="FFFFFF" w:themeColor="background1"/>
+        </w:rPr>
+        <w:t>SIGSEGV</w:t>
+      </w:r>
+      <w:r>
+        <w:rPr>
+          <w:rFonts w:hint="cs"/>
+          <w:color w:val="FFFFFF" w:themeColor="background1"/>
+          <w:rtl/>
+        </w:rPr>
+        <w:t xml:space="preserve"> מה שאומר </w:t>
+      </w:r>
+      <w:proofErr w:type="spellStart"/>
+      <w:r>
+        <w:rPr>
+          <w:rFonts w:hint="cs"/>
+          <w:color w:val="FFFFFF" w:themeColor="background1"/>
+          <w:rtl/>
+        </w:rPr>
+        <w:t>שהתכנית</w:t>
+      </w:r>
+      <w:proofErr w:type="spellEnd"/>
+      <w:r>
+        <w:rPr>
+          <w:rFonts w:hint="cs"/>
+          <w:color w:val="FFFFFF" w:themeColor="background1"/>
+          <w:rtl/>
+        </w:rPr>
+        <w:t xml:space="preserve"> ניסתה לגשת</w:t>
+      </w:r>
+      <w:r>
+        <w:rPr>
+          <w:color w:val="FFFFFF" w:themeColor="background1"/>
           <w:rtl/>
         </w:rPr>
         <w:br/>
@@ -248,45 +289,7 @@
       <w:r>
         <w:rPr>
           <w:rFonts w:hint="cs"/>
-          <w:rtl/>
-        </w:rPr>
-        <w:t xml:space="preserve">סוג השגיאה הוא </w:t>
-      </w:r>
-      <w:r>
-        <w:t>SIGSEGV</w:t>
-      </w:r>
-      <w:r>
-        <w:rPr>
-          <w:rFonts w:hint="cs"/>
-          <w:rtl/>
-        </w:rPr>
-        <w:t xml:space="preserve"> מה שאומר </w:t>
-      </w:r>
-      <w:proofErr w:type="spellStart"/>
-      <w:r>
-        <w:rPr>
-          <w:rFonts w:hint="cs"/>
-          <w:rtl/>
-        </w:rPr>
-        <w:t>שהתכנית</w:t>
-      </w:r>
-      <w:proofErr w:type="spellEnd"/>
-      <w:r>
-        <w:rPr>
-          <w:rFonts w:hint="cs"/>
-          <w:rtl/>
-        </w:rPr>
-        <w:t xml:space="preserve"> ניסתה לגשת</w:t>
-      </w:r>
-      <w:r>
-        <w:rPr>
-          <w:rtl/>
-        </w:rPr>
-        <w:br/>
-      </w:r>
-      <w:r>
-        <w:rPr>
-          <w:rFonts w:hint="cs"/>
+          <w:color w:val="FFFFFF" w:themeColor="background1"/>
           <w:rtl/>
         </w:rPr>
         <w:t>למקום לא מוגדר בזיכרון.</w:t>
@@ -312,7 +315,7 @@
           <w:noProof/>
         </w:rPr>
         <w:drawing>
-          <wp:anchor distT="0" distB="0" distL="114300" distR="114300" simplePos="0" relativeHeight="251658240" behindDoc="0" locked="0" layoutInCell="1" allowOverlap="1" wp14:anchorId="49BAED99" wp14:editId="7708FD81">
+          <wp:anchor distT="0" distB="0" distL="114300" distR="114300" simplePos="0" relativeHeight="251658240" behindDoc="0" locked="0" layoutInCell="1" allowOverlap="1" wp14:anchorId="49BAED99" wp14:editId="68F9F584">
             <wp:simplePos x="0" y="0"/>
             <wp:positionH relativeFrom="column">
               <wp:posOffset>38100</wp:posOffset>
@@ -384,7 +387,6 @@
     <w:p>
       <w:pPr>
         <w:rPr>
-          <w:rFonts w:hint="cs"/>
           <w:rtl/>
         </w:rPr>
       </w:pPr>
@@ -459,11 +461,17 @@
     <w:p>
       <w:pPr>
         <w:rPr>
+          <w:b/>
+          <w:bCs/>
+          <w:color w:val="FFFFFF" w:themeColor="background1"/>
           <w:u w:val="single"/>
         </w:rPr>
       </w:pPr>
       <w:r>
         <w:rPr>
+          <w:b/>
+          <w:bCs/>
+          <w:color w:val="FFFFFF" w:themeColor="background1"/>
           <w:u w:val="single"/>
         </w:rPr>
         <w:t>Divide by zero:</w:t>
@@ -472,41 +480,46 @@
     <w:p>
       <w:pPr>
         <w:rPr>
+          <w:color w:val="FFFFFF" w:themeColor="background1"/>
+        </w:rPr>
+      </w:pPr>
+      <w:r>
+        <w:rPr>
           <w:rFonts w:hint="cs"/>
-        </w:rPr>
-      </w:pPr>
+          <w:color w:val="FFFFFF" w:themeColor="background1"/>
+          <w:rtl/>
+        </w:rPr>
+        <w:t>בתמונה אפשר לראות את הפעלת הקובץ ואת השגיאה המתאימה.</w:t>
+      </w:r>
+      <w:r>
+        <w:rPr>
+          <w:color w:val="FFFFFF" w:themeColor="background1"/>
+          <w:rtl/>
+        </w:rPr>
+        <w:br/>
+      </w:r>
       <w:r>
         <w:rPr>
           <w:rFonts w:hint="cs"/>
-          <w:rtl/>
-        </w:rPr>
-        <w:t>בתמונה אפשר לראות את הפעלת הקובץ ואת השגיאה המתאימה.</w:t>
-      </w:r>
-      <w:r>
-        <w:rPr>
-          <w:rtl/>
-        </w:rPr>
-        <w:br/>
-      </w:r>
+          <w:color w:val="FFFFFF" w:themeColor="background1"/>
+          <w:rtl/>
+        </w:rPr>
+        <w:t xml:space="preserve">(שגיאה </w:t>
+      </w:r>
+      <w:proofErr w:type="spellStart"/>
       <w:r>
         <w:rPr>
           <w:rFonts w:hint="cs"/>
-          <w:rtl/>
-        </w:rPr>
-        <w:t xml:space="preserve">(שגיאה </w:t>
-      </w:r>
-      <w:proofErr w:type="spellStart"/>
+          <w:color w:val="FFFFFF" w:themeColor="background1"/>
+          <w:rtl/>
+        </w:rPr>
+        <w:t>ארתימטית</w:t>
+      </w:r>
+      <w:proofErr w:type="spellEnd"/>
       <w:r>
         <w:rPr>
           <w:rFonts w:hint="cs"/>
-          <w:rtl/>
-        </w:rPr>
-        <w:t>ארתימטית</w:t>
-      </w:r>
-      <w:proofErr w:type="spellEnd"/>
-      <w:r>
-        <w:rPr>
-          <w:rFonts w:hint="cs"/>
+          <w:color w:val="FFFFFF" w:themeColor="background1"/>
           <w:rtl/>
         </w:rPr>
         <w:t xml:space="preserve"> של ניסיון חלוקה באפס)</w:t>
@@ -515,50 +528,48 @@
     <w:p>
       <w:pPr>
         <w:rPr>
-          <w:rFonts w:hint="cs"/>
-          <w:rtl/>
-        </w:rPr>
-      </w:pPr>
-    </w:p>
-    <w:p>
-      <w:pPr>
-        <w:rPr>
-          <w:rtl/>
-        </w:rPr>
-      </w:pPr>
-    </w:p>
-    <w:p>
-      <w:pPr>
-        <w:rPr>
-          <w:rtl/>
-        </w:rPr>
-      </w:pPr>
-    </w:p>
-    <w:p>
-      <w:pPr>
-        <w:rPr>
-          <w:rtl/>
-        </w:rPr>
-      </w:pPr>
-    </w:p>
-    <w:p>
-      <w:pPr>
-        <w:rPr>
-          <w:rtl/>
-        </w:rPr>
-      </w:pPr>
-    </w:p>
-    <w:p>
-      <w:pPr>
-        <w:rPr>
-          <w:rtl/>
-        </w:rPr>
-      </w:pPr>
-    </w:p>
-    <w:p>
-      <w:pPr>
-        <w:rPr>
-          <w:rFonts w:hint="cs"/>
+          <w:rtl/>
+        </w:rPr>
+      </w:pPr>
+    </w:p>
+    <w:p>
+      <w:pPr>
+        <w:rPr>
+          <w:rtl/>
+        </w:rPr>
+      </w:pPr>
+    </w:p>
+    <w:p>
+      <w:pPr>
+        <w:rPr>
+          <w:rtl/>
+        </w:rPr>
+      </w:pPr>
+    </w:p>
+    <w:p>
+      <w:pPr>
+        <w:rPr>
+          <w:rtl/>
+        </w:rPr>
+      </w:pPr>
+    </w:p>
+    <w:p>
+      <w:pPr>
+        <w:rPr>
+          <w:rtl/>
+        </w:rPr>
+      </w:pPr>
+    </w:p>
+    <w:p>
+      <w:pPr>
+        <w:rPr>
+          <w:rtl/>
+        </w:rPr>
+      </w:pPr>
+    </w:p>
+    <w:p>
+      <w:pPr>
+        <w:rPr>
           <w:rtl/>
         </w:rPr>
       </w:pPr>
@@ -669,69 +680,83 @@
     <w:p>
       <w:pPr>
         <w:rPr>
+          <w:b/>
+          <w:bCs/>
+          <w:color w:val="FFFFFF" w:themeColor="background1"/>
+          <w:u w:val="single"/>
+          <w:rtl/>
+        </w:rPr>
+      </w:pPr>
+      <w:r>
+        <w:rPr>
+          <w:b/>
+          <w:bCs/>
+          <w:color w:val="FFFFFF" w:themeColor="background1"/>
+          <w:u w:val="single"/>
+        </w:rPr>
+        <w:t>Memory exceeding:</w:t>
+      </w:r>
+    </w:p>
+    <w:p>
+      <w:pPr>
+        <w:rPr>
+          <w:color w:val="FFFFFF" w:themeColor="background1"/>
+          <w:rtl/>
+        </w:rPr>
+      </w:pPr>
+      <w:r>
+        <w:rPr>
           <w:rFonts w:hint="cs"/>
-          <w:u w:val="single"/>
-          <w:rtl/>
-        </w:rPr>
-      </w:pPr>
-      <w:r>
-        <w:rPr>
-          <w:u w:val="single"/>
-        </w:rPr>
-        <w:t>Memory exceeding:</w:t>
-      </w:r>
-    </w:p>
-    <w:p>
-      <w:pPr>
+          <w:color w:val="FFFFFF" w:themeColor="background1"/>
+          <w:rtl/>
+        </w:rPr>
+        <w:t xml:space="preserve">בתמונה אפשר לראות </w:t>
+      </w:r>
+      <w:proofErr w:type="spellStart"/>
+      <w:r>
         <w:rPr>
           <w:rFonts w:hint="cs"/>
-          <w:rtl/>
-        </w:rPr>
-      </w:pPr>
+          <w:color w:val="FFFFFF" w:themeColor="background1"/>
+          <w:rtl/>
+        </w:rPr>
+        <w:t>שהתכנית</w:t>
+      </w:r>
+      <w:proofErr w:type="spellEnd"/>
       <w:r>
         <w:rPr>
           <w:rFonts w:hint="cs"/>
-          <w:rtl/>
-        </w:rPr>
-        <w:t xml:space="preserve">בתמונה אפשר לראות </w:t>
+          <w:color w:val="FFFFFF" w:themeColor="background1"/>
+          <w:rtl/>
+        </w:rPr>
+        <w:t xml:space="preserve"> ניסתה לגשת למקום</w:t>
+      </w:r>
+      <w:r>
+        <w:rPr>
+          <w:color w:val="FFFFFF" w:themeColor="background1"/>
+          <w:rtl/>
+        </w:rPr>
+        <w:br/>
+      </w:r>
+      <w:r>
+        <w:rPr>
+          <w:rFonts w:hint="cs"/>
+          <w:color w:val="FFFFFF" w:themeColor="background1"/>
+          <w:rtl/>
+        </w:rPr>
+        <w:t xml:space="preserve">בזיכרון השמור במצביע </w:t>
       </w:r>
       <w:proofErr w:type="spellStart"/>
       <w:r>
         <w:rPr>
+          <w:color w:val="FFFFFF" w:themeColor="background1"/>
+        </w:rPr>
+        <w:t>ptr</w:t>
+      </w:r>
+      <w:proofErr w:type="spellEnd"/>
+      <w:r>
+        <w:rPr>
           <w:rFonts w:hint="cs"/>
-          <w:rtl/>
-        </w:rPr>
-        <w:t>שהתכנית</w:t>
-      </w:r>
-      <w:proofErr w:type="spellEnd"/>
-      <w:r>
-        <w:rPr>
-          <w:rFonts w:hint="cs"/>
-          <w:rtl/>
-        </w:rPr>
-        <w:t xml:space="preserve"> ניסתה לגשת למקום</w:t>
-      </w:r>
-      <w:r>
-        <w:rPr>
-          <w:rtl/>
-        </w:rPr>
-        <w:br/>
-      </w:r>
-      <w:r>
-        <w:rPr>
-          <w:rFonts w:hint="cs"/>
-          <w:rtl/>
-        </w:rPr>
-        <w:t xml:space="preserve">בזיכרון השמור במצביע </w:t>
-      </w:r>
-      <w:proofErr w:type="spellStart"/>
-      <w:r>
-        <w:t>ptr</w:t>
-      </w:r>
-      <w:proofErr w:type="spellEnd"/>
-      <w:r>
-        <w:rPr>
-          <w:rFonts w:hint="cs"/>
+          <w:color w:val="FFFFFF" w:themeColor="background1"/>
           <w:rtl/>
         </w:rPr>
         <w:t xml:space="preserve"> ונזרקה שגיאה.</w:t>
@@ -902,127 +927,128 @@
     <w:p>
       <w:pPr>
         <w:rPr>
+          <w:rtl/>
+        </w:rPr>
+      </w:pPr>
+    </w:p>
+    <w:p>
+      <w:pPr>
+        <w:rPr>
+          <w:color w:val="FFFFFF" w:themeColor="background1"/>
+          <w:rtl/>
+        </w:rPr>
+      </w:pPr>
+      <w:r>
+        <w:rPr>
           <w:rFonts w:hint="cs"/>
           <w:rtl/>
         </w:rPr>
-      </w:pPr>
-    </w:p>
-    <w:p>
-      <w:pPr>
+        <w:t xml:space="preserve"> </w:t>
+      </w:r>
+    </w:p>
+    <w:p>
+      <w:pPr>
+        <w:rPr>
+          <w:b/>
+          <w:bCs/>
+          <w:color w:val="FFFFFF" w:themeColor="background1"/>
+          <w:u w:val="single"/>
+        </w:rPr>
+      </w:pPr>
+      <w:r>
+        <w:rPr>
+          <w:b/>
+          <w:bCs/>
+          <w:color w:val="FFFFFF" w:themeColor="background1"/>
+          <w:u w:val="single"/>
+        </w:rPr>
+        <w:t>Stack over flow:</w:t>
+      </w:r>
+    </w:p>
+    <w:p>
+      <w:pPr>
+        <w:rPr>
+          <w:color w:val="FFFFFF" w:themeColor="background1"/>
+          <w:rtl/>
+        </w:rPr>
+      </w:pPr>
+      <w:r>
         <w:rPr>
           <w:rFonts w:hint="cs"/>
-          <w:rtl/>
-        </w:rPr>
-      </w:pPr>
+          <w:color w:val="FFFFFF" w:themeColor="background1"/>
+          <w:rtl/>
+        </w:rPr>
+        <w:t xml:space="preserve">ניתן לראות שלא יהיה קל להגיע למיקום המדויק שממנו הגיעו </w:t>
+      </w:r>
+      <w:r>
+        <w:rPr>
+          <w:color w:val="FFFFFF" w:themeColor="background1"/>
+          <w:rtl/>
+        </w:rPr>
+        <w:br/>
+      </w:r>
       <w:r>
         <w:rPr>
           <w:rFonts w:hint="cs"/>
-          <w:rtl/>
-        </w:rPr>
-        <w:t xml:space="preserve"> </w:t>
-      </w:r>
-    </w:p>
-    <w:p>
-      <w:pPr>
-        <w:rPr>
-          <w:u w:val="single"/>
-        </w:rPr>
-      </w:pPr>
-      <w:r>
-        <w:rPr>
-          <w:u w:val="single"/>
-        </w:rPr>
-        <w:t xml:space="preserve">Stack </w:t>
-      </w:r>
-      <w:proofErr w:type="gramStart"/>
-      <w:r>
-        <w:rPr>
-          <w:u w:val="single"/>
-        </w:rPr>
-        <w:t>over flow</w:t>
-      </w:r>
-      <w:proofErr w:type="gramEnd"/>
-      <w:r>
-        <w:rPr>
-          <w:u w:val="single"/>
-        </w:rPr>
-        <w:t>:</w:t>
-      </w:r>
-    </w:p>
-    <w:p>
-      <w:pPr>
+          <w:color w:val="FFFFFF" w:themeColor="background1"/>
+          <w:rtl/>
+        </w:rPr>
+        <w:t>הקריאות לפונקציות</w:t>
+      </w:r>
+      <w:r>
         <w:rPr>
           <w:rFonts w:hint="cs"/>
-          <w:rtl/>
-        </w:rPr>
-      </w:pPr>
-      <w:r>
-        <w:rPr>
-          <w:rFonts w:hint="cs"/>
-          <w:rtl/>
-        </w:rPr>
-        <w:t xml:space="preserve">ניתן לראות שלא יהיה קל להגיע למיקום המדויק שממנו הגיעו </w:t>
-      </w:r>
-      <w:r>
-        <w:rPr>
-          <w:rtl/>
-        </w:rPr>
-        <w:br/>
-      </w:r>
-      <w:r>
-        <w:rPr>
-          <w:rFonts w:hint="cs"/>
-          <w:rtl/>
-        </w:rPr>
-        <w:t>הקריאות לפונקציות.</w:t>
-      </w:r>
-    </w:p>
-    <w:p>
-      <w:pPr>
-        <w:rPr>
-          <w:rtl/>
-        </w:rPr>
-      </w:pPr>
-    </w:p>
-    <w:p>
-      <w:pPr>
-        <w:rPr>
-          <w:rtl/>
-        </w:rPr>
-      </w:pPr>
-    </w:p>
-    <w:p>
-      <w:pPr>
-        <w:rPr>
-          <w:rtl/>
-        </w:rPr>
-      </w:pPr>
-    </w:p>
-    <w:p>
-      <w:pPr>
-        <w:rPr>
-          <w:rtl/>
-        </w:rPr>
-      </w:pPr>
-    </w:p>
-    <w:p>
-      <w:pPr>
-        <w:rPr>
-          <w:rtl/>
-        </w:rPr>
-      </w:pPr>
-    </w:p>
-    <w:p>
-      <w:pPr>
-        <w:rPr>
-          <w:rtl/>
-        </w:rPr>
-      </w:pPr>
-    </w:p>
-    <w:p>
-      <w:pPr>
-        <w:rPr>
-          <w:rFonts w:hint="cs"/>
+          <w:color w:val="FFFFFF" w:themeColor="background1"/>
+          <w:rtl/>
+        </w:rPr>
+        <w:t xml:space="preserve"> כי הוא מוצג בתור כתובת בזיכרון ולא בשם.</w:t>
+      </w:r>
+    </w:p>
+    <w:p>
+      <w:pPr>
+        <w:rPr>
+          <w:rtl/>
+        </w:rPr>
+      </w:pPr>
+    </w:p>
+    <w:p>
+      <w:pPr>
+        <w:rPr>
+          <w:rtl/>
+        </w:rPr>
+      </w:pPr>
+    </w:p>
+    <w:p>
+      <w:pPr>
+        <w:rPr>
+          <w:rtl/>
+        </w:rPr>
+      </w:pPr>
+    </w:p>
+    <w:p>
+      <w:pPr>
+        <w:rPr>
+          <w:rtl/>
+        </w:rPr>
+      </w:pPr>
+    </w:p>
+    <w:p>
+      <w:pPr>
+        <w:rPr>
+          <w:rtl/>
+        </w:rPr>
+      </w:pPr>
+    </w:p>
+    <w:p>
+      <w:pPr>
+        <w:rPr>
+          <w:rtl/>
+        </w:rPr>
+      </w:pPr>
+    </w:p>
+    <w:p>
+      <w:pPr>
+        <w:rPr>
           <w:rtl/>
         </w:rPr>
       </w:pPr>
@@ -1118,11 +1144,17 @@
     <w:p>
       <w:pPr>
         <w:rPr>
+          <w:b/>
+          <w:bCs/>
+          <w:color w:val="FFFFFF" w:themeColor="background1"/>
           <w:u w:val="single"/>
         </w:rPr>
       </w:pPr>
       <w:r>
         <w:rPr>
+          <w:b/>
+          <w:bCs/>
+          <w:color w:val="FFFFFF" w:themeColor="background1"/>
           <w:u w:val="single"/>
         </w:rPr>
         <w:t>Divide by zero:</w:t>
@@ -1131,31 +1163,37 @@
     <w:p>
       <w:pPr>
         <w:rPr>
+          <w:color w:val="FFFFFF" w:themeColor="background1"/>
+          <w:rtl/>
+        </w:rPr>
+      </w:pPr>
+      <w:r>
+        <w:rPr>
           <w:rFonts w:hint="cs"/>
-          <w:rtl/>
-        </w:rPr>
-      </w:pPr>
+          <w:color w:val="FFFFFF" w:themeColor="background1"/>
+          <w:rtl/>
+        </w:rPr>
+        <w:t xml:space="preserve">ניתן לראות שאין אפשרות לראות את </w:t>
+      </w:r>
+      <w:r>
+        <w:rPr>
+          <w:color w:val="FFFFFF" w:themeColor="background1"/>
+          <w:rtl/>
+        </w:rPr>
+        <w:br/>
+      </w:r>
       <w:r>
         <w:rPr>
           <w:rFonts w:hint="cs"/>
-          <w:rtl/>
-        </w:rPr>
-        <w:t xml:space="preserve">ניתן לראות שאין אפשרות לראות את </w:t>
-      </w:r>
-      <w:r>
-        <w:rPr>
-          <w:rtl/>
-        </w:rPr>
-        <w:br/>
-      </w:r>
-      <w:r>
-        <w:rPr>
-          <w:rFonts w:hint="cs"/>
+          <w:color w:val="FFFFFF" w:themeColor="background1"/>
           <w:rtl/>
         </w:rPr>
         <w:t xml:space="preserve">ערך המשתנה </w:t>
       </w:r>
       <w:r>
+        <w:rPr>
+          <w:color w:val="FFFFFF" w:themeColor="background1"/>
+        </w:rPr>
         <w:t>x</w:t>
       </w:r>
     </w:p>
@@ -1276,58 +1314,64 @@
     <w:p>
       <w:pPr>
         <w:rPr>
+          <w:rtl/>
+        </w:rPr>
+      </w:pPr>
+    </w:p>
+    <w:p>
+      <w:pPr>
+        <w:rPr>
+          <w:color w:val="FFFFFF" w:themeColor="background1"/>
+          <w:rtl/>
+        </w:rPr>
+      </w:pPr>
+    </w:p>
+    <w:p>
+      <w:pPr>
+        <w:rPr>
+          <w:b/>
+          <w:bCs/>
+          <w:color w:val="FFFFFF" w:themeColor="background1"/>
+        </w:rPr>
+      </w:pPr>
+      <w:r>
+        <w:rPr>
+          <w:b/>
+          <w:bCs/>
+          <w:color w:val="FFFFFF" w:themeColor="background1"/>
+        </w:rPr>
+        <w:t>Memory exceed:</w:t>
+      </w:r>
+    </w:p>
+    <w:p>
+      <w:pPr>
+        <w:rPr>
+          <w:color w:val="FFFFFF" w:themeColor="background1"/>
+          <w:rtl/>
+        </w:rPr>
+      </w:pPr>
+      <w:proofErr w:type="spellStart"/>
+      <w:r>
+        <w:rPr>
           <w:rFonts w:hint="cs"/>
-          <w:rtl/>
-        </w:rPr>
-      </w:pPr>
-    </w:p>
-    <w:p>
-      <w:pPr>
+          <w:color w:val="FFFFFF" w:themeColor="background1"/>
+          <w:rtl/>
+        </w:rPr>
+        <w:t>כנל</w:t>
+      </w:r>
+      <w:proofErr w:type="spellEnd"/>
+      <w:r>
         <w:rPr>
           <w:rFonts w:hint="cs"/>
-          <w:rtl/>
-        </w:rPr>
-      </w:pPr>
-    </w:p>
-    <w:p>
-      <w:r>
-        <w:t xml:space="preserve">Memory </w:t>
-      </w:r>
-      <w:proofErr w:type="gramStart"/>
-      <w:r>
-        <w:t>exceed</w:t>
-      </w:r>
-      <w:proofErr w:type="gramEnd"/>
-      <w:r>
-        <w:t>:</w:t>
-      </w:r>
-    </w:p>
-    <w:p>
-      <w:pPr>
+          <w:color w:val="FFFFFF" w:themeColor="background1"/>
+          <w:rtl/>
+        </w:rPr>
+        <w:t xml:space="preserve"> בסעיפים הקודמים</w:t>
+      </w:r>
+      <w:r>
         <w:rPr>
           <w:rFonts w:hint="cs"/>
-          <w:rtl/>
-        </w:rPr>
-      </w:pPr>
-      <w:proofErr w:type="spellStart"/>
-      <w:r>
-        <w:rPr>
-          <w:rFonts w:hint="cs"/>
-          <w:rtl/>
-        </w:rPr>
-        <w:t>כנל</w:t>
-      </w:r>
-      <w:proofErr w:type="spellEnd"/>
-      <w:r>
-        <w:rPr>
-          <w:rFonts w:hint="cs"/>
-          <w:rtl/>
-        </w:rPr>
-        <w:t xml:space="preserve"> בסעיפים הקודמים</w:t>
-      </w:r>
-      <w:r>
-        <w:rPr>
-          <w:rFonts w:hint="cs"/>
+          <w:color w:val="FFFFFF" w:themeColor="background1"/>
           <w:rtl/>
         </w:rPr>
         <w:t>.</w:t>
@@ -1457,7 +1501,6 @@
     <w:p>
       <w:pPr>
         <w:rPr>
-          <w:rFonts w:hint="cs"/>
           <w:rtl/>
         </w:rPr>
       </w:pPr>
@@ -1466,7 +1509,7 @@
           <w:noProof/>
         </w:rPr>
         <w:drawing>
-          <wp:anchor distT="0" distB="0" distL="114300" distR="114300" simplePos="0" relativeHeight="251665408" behindDoc="1" locked="0" layoutInCell="1" allowOverlap="1" wp14:anchorId="6B66D6AC" wp14:editId="7220AC5D">
+          <wp:anchor distT="0" distB="0" distL="114300" distR="114300" simplePos="0" relativeHeight="251674624" behindDoc="1" locked="0" layoutInCell="1" allowOverlap="1" wp14:anchorId="0AB2CA4E" wp14:editId="5FE128BB">
             <wp:simplePos x="0" y="0"/>
             <wp:positionH relativeFrom="column">
               <wp:posOffset>0</wp:posOffset>
@@ -1474,10 +1517,10 @@
             <wp:positionV relativeFrom="paragraph">
               <wp:posOffset>2540</wp:posOffset>
             </wp:positionV>
-            <wp:extent cx="6645910" cy="4158615"/>
+            <wp:extent cx="6645910" cy="3738245"/>
             <wp:effectExtent l="0" t="0" r="2540" b="0"/>
             <wp:wrapNone/>
-            <wp:docPr id="249146095" name="תמונה 9"/>
+            <wp:docPr id="1554118157" name="תמונה 1"/>
             <wp:cNvGraphicFramePr>
               <a:graphicFrameLocks xmlns:a="http://schemas.openxmlformats.org/drawingml/2006/main" noChangeAspect="1"/>
             </wp:cNvGraphicFramePr>
@@ -1485,13 +1528,13 @@
               <a:graphicData uri="http://schemas.openxmlformats.org/drawingml/2006/picture">
                 <pic:pic xmlns:pic="http://schemas.openxmlformats.org/drawingml/2006/picture">
                   <pic:nvPicPr>
-                    <pic:cNvPr id="0" name="Picture 17"/>
+                    <pic:cNvPr id="0" name="Picture 1"/>
                     <pic:cNvPicPr>
                       <a:picLocks noChangeAspect="1" noChangeArrowheads="1"/>
                     </pic:cNvPicPr>
                   </pic:nvPicPr>
                   <pic:blipFill>
-                    <a:blip r:embed="rId14">
+                    <a:blip r:embed="rId14" cstate="print">
                       <a:extLst>
                         <a:ext uri="{28A0092B-C50C-407E-A947-70E740481C1C}">
                           <a14:useLocalDpi xmlns:a14="http://schemas.microsoft.com/office/drawing/2010/main" val="0"/>
@@ -1506,7 +1549,7 @@
                   <pic:spPr bwMode="auto">
                     <a:xfrm>
                       <a:off x="0" y="0"/>
-                      <a:ext cx="6645910" cy="4158615"/>
+                      <a:ext cx="6645910" cy="3738245"/>
                     </a:xfrm>
                     <a:prstGeom prst="rect">
                       <a:avLst/>
@@ -1544,16 +1587,16 @@
         <mc:AlternateContent>
           <mc:Choice Requires="wps">
             <w:drawing>
-              <wp:anchor distT="45720" distB="45720" distL="114300" distR="114300" simplePos="0" relativeHeight="251667456" behindDoc="0" locked="0" layoutInCell="1" allowOverlap="1" wp14:anchorId="7985EB7A" wp14:editId="08F8700C">
+              <wp:anchor distT="45720" distB="45720" distL="114300" distR="114300" simplePos="0" relativeHeight="251667456" behindDoc="0" locked="0" layoutInCell="1" allowOverlap="1" wp14:anchorId="7985EB7A" wp14:editId="1987BEEB">
                 <wp:simplePos x="0" y="0"/>
                 <wp:positionH relativeFrom="column">
-                  <wp:posOffset>3463974</wp:posOffset>
+                  <wp:posOffset>2444115</wp:posOffset>
                 </wp:positionH>
                 <wp:positionV relativeFrom="paragraph">
-                  <wp:posOffset>48504</wp:posOffset>
+                  <wp:posOffset>62230</wp:posOffset>
                 </wp:positionV>
-                <wp:extent cx="2299970" cy="1605915"/>
-                <wp:effectExtent l="0" t="0" r="24130" b="13335"/>
+                <wp:extent cx="2358390" cy="1119505"/>
+                <wp:effectExtent l="0" t="0" r="22860" b="23495"/>
                 <wp:wrapSquare wrapText="bothSides"/>
                 <wp:docPr id="217" name="תיבת טקסט 2"/>
                 <wp:cNvGraphicFramePr>
@@ -1568,7 +1611,7 @@
                       <wps:spPr bwMode="auto">
                         <a:xfrm flipH="1">
                           <a:off x="0" y="0"/>
-                          <a:ext cx="2299970" cy="1605915"/>
+                          <a:ext cx="2358390" cy="1119505"/>
                         </a:xfrm>
                         <a:prstGeom prst="rect">
                           <a:avLst/>
@@ -1597,64 +1640,55 @@
                           <w:p>
                             <w:pPr>
                               <w:rPr>
-                                <w:u w:val="single"/>
+                                <w:b/>
+                                <w:bCs/>
+                                <w:sz w:val="18"/>
+                                <w:szCs w:val="18"/>
                               </w:rPr>
                             </w:pPr>
                             <w:r>
                               <w:rPr>
+                                <w:b/>
+                                <w:bCs/>
+                                <w:sz w:val="18"/>
+                                <w:szCs w:val="18"/>
                                 <w:u w:val="single"/>
                               </w:rPr>
-                              <w:t xml:space="preserve">Stack </w:t>
+                              <w:t>Stack over flow:</w:t>
                             </w:r>
-                            <w:proofErr w:type="gramStart"/>
                             <w:r>
                               <w:rPr>
-                                <w:u w:val="single"/>
+                                <w:b/>
+                                <w:bCs/>
+                                <w:sz w:val="18"/>
+                                <w:szCs w:val="18"/>
                               </w:rPr>
-                              <w:t>over flow</w:t>
-                            </w:r>
-                            <w:proofErr w:type="gramEnd"/>
-                            <w:r>
-                              <w:rPr>
-                                <w:u w:val="single"/>
-                              </w:rPr>
-                              <w:t>:</w:t>
+                              <w:t xml:space="preserve"> </w:t>
                             </w:r>
                           </w:p>
                           <w:p>
                             <w:pPr>
                               <w:rPr>
-                                <w:rFonts w:hint="cs"/>
+                                <w:sz w:val="18"/>
+                                <w:szCs w:val="18"/>
                                 <w:rtl/>
                               </w:rPr>
                             </w:pPr>
                             <w:r>
                               <w:rPr>
                                 <w:rFonts w:hint="cs"/>
+                                <w:sz w:val="18"/>
+                                <w:szCs w:val="18"/>
                                 <w:rtl/>
                               </w:rPr>
-                              <w:t xml:space="preserve">ניתן לראות </w:t>
+                              <w:t xml:space="preserve">ניתן לראות את </w:t>
                             </w:r>
                             <w:proofErr w:type="spellStart"/>
                             <w:r>
                               <w:rPr>
                                 <w:rFonts w:hint="cs"/>
-                                <w:rtl/>
-                              </w:rPr>
-                              <w:t>שהדיבאגר</w:t>
-                            </w:r>
-                            <w:proofErr w:type="spellEnd"/>
-                            <w:r>
-                              <w:rPr>
-                                <w:rFonts w:hint="cs"/>
-                                <w:rtl/>
-                              </w:rPr>
-                              <w:t xml:space="preserve"> מצביע לנו בחץ אדום על המקום שבו התבצעה השגיאה. זה בעצם המקום בו </w:t>
-                            </w:r>
-                            <w:proofErr w:type="spellStart"/>
-                            <w:r>
-                              <w:rPr>
-                                <w:rFonts w:hint="cs"/>
+                                <w:sz w:val="18"/>
+                                <w:szCs w:val="18"/>
                                 <w:rtl/>
                               </w:rPr>
                               <w:t>התכנית</w:t>
@@ -1663,10 +1697,38 @@
                             <w:r>
                               <w:rPr>
                                 <w:rFonts w:hint="cs"/>
+                                <w:sz w:val="18"/>
+                                <w:szCs w:val="18"/>
                                 <w:rtl/>
                               </w:rPr>
-                              <w:t xml:space="preserve"> ניסתה לגשת למקום לא מורשה בזיכרון (ז"א המחסנית התמלאה והקריאה הבאה ניסתה לקרוא למקום בזיכרון שהוא לא בתחום המחסנית)</w:t>
+                              <w:t xml:space="preserve"> באמצע הריצה. הקריאות על המחסנית בצד ימין ממוספרות מהנוכחי לקודם.</w:t>
                             </w:r>
+                          </w:p>
+                          <w:p>
+                            <w:pPr>
+                              <w:rPr>
+                                <w:sz w:val="18"/>
+                                <w:szCs w:val="18"/>
+                              </w:rPr>
+                            </w:pPr>
+                            <w:r>
+                              <w:rPr>
+                                <w:rFonts w:hint="cs"/>
+                                <w:sz w:val="18"/>
+                                <w:szCs w:val="18"/>
+                                <w:rtl/>
+                              </w:rPr>
+                              <w:t xml:space="preserve">ניתן לראות את ערכי המשתנים המקומיים והארגומנטים של הפונקציה </w:t>
+                            </w:r>
+                            <w:proofErr w:type="spellStart"/>
+                            <w:r>
+                              <w:rPr>
+                                <w:sz w:val="18"/>
+                                <w:szCs w:val="18"/>
+                              </w:rPr>
+                              <w:t>over_flow</w:t>
+                            </w:r>
+                            <w:proofErr w:type="spellEnd"/>
                           </w:p>
                         </w:txbxContent>
                       </wps:txbx>
@@ -1691,70 +1753,61 @@
                 <v:stroke joinstyle="miter"/>
                 <v:path gradientshapeok="t" o:connecttype="rect"/>
               </v:shapetype>
-              <v:shape id="תיבת טקסט 2" o:spid="_x0000_s1026" type="#_x0000_t202" style="position:absolute;left:0;text-align:left;margin-left:272.75pt;margin-top:3.8pt;width:181.1pt;height:126.45pt;flip:x;z-index:251667456;visibility:visible;mso-wrap-style:square;mso-width-percent:0;mso-height-percent:0;mso-wrap-distance-left:9pt;mso-wrap-distance-top:3.6pt;mso-wrap-distance-right:9pt;mso-wrap-distance-bottom:3.6pt;mso-position-horizontal:absolute;mso-position-horizontal-relative:text;mso-position-vertical:absolute;mso-position-vertical-relative:text;mso-width-percent:0;mso-height-percent:0;mso-width-relative:margin;mso-height-relative:margin;v-text-anchor:top" o:gfxdata="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" fillcolor="white [3201]" strokecolor="#e97132 [3205]" strokeweight="1pt">
+              <v:shape id="תיבת טקסט 2" o:spid="_x0000_s1026" type="#_x0000_t202" style="position:absolute;left:0;text-align:left;margin-left:192.45pt;margin-top:4.9pt;width:185.7pt;height:88.15pt;flip:x;z-index:251667456;visibility:visible;mso-wrap-style:square;mso-width-percent:0;mso-height-percent:0;mso-wrap-distance-left:9pt;mso-wrap-distance-top:3.6pt;mso-wrap-distance-right:9pt;mso-wrap-distance-bottom:3.6pt;mso-position-horizontal:absolute;mso-position-horizontal-relative:text;mso-position-vertical:absolute;mso-position-vertical-relative:text;mso-width-percent:0;mso-height-percent:0;mso-width-relative:margin;mso-height-relative:margin;v-text-anchor:top" o:gfxdata="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" fillcolor="white [3201]" strokecolor="#e97132 [3205]" strokeweight="1pt">
                 <v:textbox>
                   <w:txbxContent>
                     <w:p>
                       <w:pPr>
                         <w:rPr>
-                          <w:u w:val="single"/>
+                          <w:b/>
+                          <w:bCs/>
+                          <w:sz w:val="18"/>
+                          <w:szCs w:val="18"/>
                         </w:rPr>
                       </w:pPr>
                       <w:r>
                         <w:rPr>
+                          <w:b/>
+                          <w:bCs/>
+                          <w:sz w:val="18"/>
+                          <w:szCs w:val="18"/>
                           <w:u w:val="single"/>
                         </w:rPr>
-                        <w:t xml:space="preserve">Stack </w:t>
+                        <w:t>Stack over flow:</w:t>
                       </w:r>
-                      <w:proofErr w:type="gramStart"/>
                       <w:r>
                         <w:rPr>
-                          <w:u w:val="single"/>
+                          <w:b/>
+                          <w:bCs/>
+                          <w:sz w:val="18"/>
+                          <w:szCs w:val="18"/>
                         </w:rPr>
-                        <w:t>over flow</w:t>
-                      </w:r>
-                      <w:proofErr w:type="gramEnd"/>
-                      <w:r>
-                        <w:rPr>
-                          <w:u w:val="single"/>
-                        </w:rPr>
-                        <w:t>:</w:t>
+                        <w:t xml:space="preserve"> </w:t>
                       </w:r>
                     </w:p>
                     <w:p>
                       <w:pPr>
                         <w:rPr>
-                          <w:rFonts w:hint="cs"/>
+                          <w:sz w:val="18"/>
+                          <w:szCs w:val="18"/>
                           <w:rtl/>
                         </w:rPr>
                       </w:pPr>
                       <w:r>
                         <w:rPr>
                           <w:rFonts w:hint="cs"/>
+                          <w:sz w:val="18"/>
+                          <w:szCs w:val="18"/>
                           <w:rtl/>
                         </w:rPr>
-                        <w:t xml:space="preserve">ניתן לראות </w:t>
+                        <w:t xml:space="preserve">ניתן לראות את </w:t>
                       </w:r>
                       <w:proofErr w:type="spellStart"/>
                       <w:r>
                         <w:rPr>
                           <w:rFonts w:hint="cs"/>
-                          <w:rtl/>
-                        </w:rPr>
-                        <w:t>שהדיבאגר</w:t>
-                      </w:r>
-                      <w:proofErr w:type="spellEnd"/>
-                      <w:r>
-                        <w:rPr>
-                          <w:rFonts w:hint="cs"/>
-                          <w:rtl/>
-                        </w:rPr>
-                        <w:t xml:space="preserve"> מצביע לנו בחץ אדום על המקום שבו התבצעה השגיאה. זה בעצם המקום בו </w:t>
-                      </w:r>
-                      <w:proofErr w:type="spellStart"/>
-                      <w:r>
-                        <w:rPr>
-                          <w:rFonts w:hint="cs"/>
+                          <w:sz w:val="18"/>
+                          <w:szCs w:val="18"/>
                           <w:rtl/>
                         </w:rPr>
                         <w:t>התכנית</w:t>
@@ -1763,10 +1816,38 @@
                       <w:r>
                         <w:rPr>
                           <w:rFonts w:hint="cs"/>
+                          <w:sz w:val="18"/>
+                          <w:szCs w:val="18"/>
                           <w:rtl/>
                         </w:rPr>
-                        <w:t xml:space="preserve"> ניסתה לגשת למקום לא מורשה בזיכרון (ז"א המחסנית התמלאה והקריאה הבאה ניסתה לקרוא למקום בזיכרון שהוא לא בתחום המחסנית)</w:t>
+                        <w:t xml:space="preserve"> באמצע הריצה. הקריאות על המחסנית בצד ימין ממוספרות מהנוכחי לקודם.</w:t>
                       </w:r>
+                    </w:p>
+                    <w:p>
+                      <w:pPr>
+                        <w:rPr>
+                          <w:sz w:val="18"/>
+                          <w:szCs w:val="18"/>
+                        </w:rPr>
+                      </w:pPr>
+                      <w:r>
+                        <w:rPr>
+                          <w:rFonts w:hint="cs"/>
+                          <w:sz w:val="18"/>
+                          <w:szCs w:val="18"/>
+                          <w:rtl/>
+                        </w:rPr>
+                        <w:t xml:space="preserve">ניתן לראות את ערכי המשתנים המקומיים והארגומנטים של הפונקציה </w:t>
+                      </w:r>
+                      <w:proofErr w:type="spellStart"/>
+                      <w:r>
+                        <w:rPr>
+                          <w:sz w:val="18"/>
+                          <w:szCs w:val="18"/>
+                        </w:rPr>
+                        <w:t>over_flow</w:t>
+                      </w:r>
+                      <w:proofErr w:type="spellEnd"/>
                     </w:p>
                   </w:txbxContent>
                 </v:textbox>
@@ -1895,31 +1976,24 @@
           <w:rtl/>
         </w:rPr>
       </w:pPr>
-    </w:p>
-    <w:p>
-      <w:pPr>
-        <w:rPr>
-          <w:rFonts w:hint="cs"/>
-          <w:rtl/>
-        </w:rPr>
-      </w:pPr>
       <w:r>
         <w:rPr>
           <w:noProof/>
         </w:rPr>
+        <w:lastRenderedPageBreak/>
         <w:drawing>
-          <wp:anchor distT="0" distB="0" distL="114300" distR="114300" simplePos="0" relativeHeight="251668480" behindDoc="1" locked="0" layoutInCell="1" allowOverlap="1" wp14:anchorId="5C2BDC26" wp14:editId="33C5E9BF">
+          <wp:anchor distT="0" distB="0" distL="114300" distR="114300" simplePos="0" relativeHeight="251675648" behindDoc="1" locked="0" layoutInCell="1" allowOverlap="1" wp14:anchorId="1FFC3318" wp14:editId="3F014807">
             <wp:simplePos x="0" y="0"/>
             <wp:positionH relativeFrom="column">
               <wp:posOffset>0</wp:posOffset>
             </wp:positionH>
             <wp:positionV relativeFrom="paragraph">
-              <wp:posOffset>-98</wp:posOffset>
+              <wp:posOffset>-635</wp:posOffset>
             </wp:positionV>
-            <wp:extent cx="6645910" cy="4089400"/>
-            <wp:effectExtent l="0" t="0" r="2540" b="6350"/>
+            <wp:extent cx="6645910" cy="3738245"/>
+            <wp:effectExtent l="0" t="0" r="2540" b="0"/>
             <wp:wrapNone/>
-            <wp:docPr id="2087291019" name="תמונה 10"/>
+            <wp:docPr id="496435417" name="תמונה 2"/>
             <wp:cNvGraphicFramePr>
               <a:graphicFrameLocks xmlns:a="http://schemas.openxmlformats.org/drawingml/2006/main" noChangeAspect="1"/>
             </wp:cNvGraphicFramePr>
@@ -1927,13 +2001,13 @@
               <a:graphicData uri="http://schemas.openxmlformats.org/drawingml/2006/picture">
                 <pic:pic xmlns:pic="http://schemas.openxmlformats.org/drawingml/2006/picture">
                   <pic:nvPicPr>
-                    <pic:cNvPr id="0" name="Picture 19"/>
+                    <pic:cNvPr id="0" name="Picture 3"/>
                     <pic:cNvPicPr>
                       <a:picLocks noChangeAspect="1" noChangeArrowheads="1"/>
                     </pic:cNvPicPr>
                   </pic:nvPicPr>
                   <pic:blipFill>
-                    <a:blip r:embed="rId15">
+                    <a:blip r:embed="rId15" cstate="print">
                       <a:extLst>
                         <a:ext uri="{28A0092B-C50C-407E-A947-70E740481C1C}">
                           <a14:useLocalDpi xmlns:a14="http://schemas.microsoft.com/office/drawing/2010/main" val="0"/>
@@ -1948,7 +2022,7 @@
                   <pic:spPr bwMode="auto">
                     <a:xfrm>
                       <a:off x="0" y="0"/>
-                      <a:ext cx="6645910" cy="4089400"/>
+                      <a:ext cx="6645910" cy="3738245"/>
                     </a:xfrm>
                     <a:prstGeom prst="rect">
                       <a:avLst/>
@@ -1968,6 +2042,14 @@
     <w:p>
       <w:pPr>
         <w:rPr>
+          <w:rFonts w:hint="cs"/>
+          <w:rtl/>
+        </w:rPr>
+      </w:pPr>
+    </w:p>
+    <w:p>
+      <w:pPr>
+        <w:rPr>
           <w:rtl/>
         </w:rPr>
       </w:pPr>
@@ -1979,18 +2061,18 @@
         <mc:AlternateContent>
           <mc:Choice Requires="wps">
             <w:drawing>
-              <wp:anchor distT="45720" distB="45720" distL="114300" distR="114300" simplePos="0" relativeHeight="251670528" behindDoc="0" locked="0" layoutInCell="1" allowOverlap="1" wp14:anchorId="5D5B82BD" wp14:editId="624DA457">
+              <wp:anchor distT="45720" distB="45720" distL="114300" distR="114300" simplePos="0" relativeHeight="251677696" behindDoc="0" locked="0" layoutInCell="1" allowOverlap="1" wp14:anchorId="4BF782F0" wp14:editId="7340971A">
                 <wp:simplePos x="0" y="0"/>
                 <wp:positionH relativeFrom="column">
-                  <wp:posOffset>3429000</wp:posOffset>
+                  <wp:posOffset>2560955</wp:posOffset>
                 </wp:positionH>
                 <wp:positionV relativeFrom="paragraph">
-                  <wp:posOffset>246380</wp:posOffset>
+                  <wp:posOffset>41275</wp:posOffset>
                 </wp:positionV>
-                <wp:extent cx="2299970" cy="1002030"/>
-                <wp:effectExtent l="0" t="0" r="24130" b="26670"/>
+                <wp:extent cx="2358390" cy="920115"/>
+                <wp:effectExtent l="0" t="0" r="22860" b="13335"/>
                 <wp:wrapSquare wrapText="bothSides"/>
-                <wp:docPr id="311196419" name="תיבת טקסט 2"/>
+                <wp:docPr id="671922122" name="תיבת טקסט 2"/>
                 <wp:cNvGraphicFramePr>
                   <a:graphicFrameLocks xmlns:a="http://schemas.openxmlformats.org/drawingml/2006/main"/>
                 </wp:cNvGraphicFramePr>
@@ -2003,7 +2085,7 @@
                       <wps:spPr bwMode="auto">
                         <a:xfrm flipH="1">
                           <a:off x="0" y="0"/>
-                          <a:ext cx="2299970" cy="1002030"/>
+                          <a:ext cx="2358390" cy="920115"/>
                         </a:xfrm>
                         <a:prstGeom prst="rect">
                           <a:avLst/>
@@ -2032,43 +2114,67 @@
                           <w:p>
                             <w:pPr>
                               <w:rPr>
-                                <w:u w:val="single"/>
-                                <w:rtl/>
+                                <w:b/>
+                                <w:bCs/>
+                                <w:sz w:val="18"/>
+                                <w:szCs w:val="18"/>
                               </w:rPr>
                             </w:pPr>
                             <w:r>
                               <w:rPr>
+                                <w:b/>
+                                <w:bCs/>
+                                <w:sz w:val="18"/>
+                                <w:szCs w:val="18"/>
                                 <w:u w:val="single"/>
                               </w:rPr>
-                              <w:t>Dividing by zero:</w:t>
+                              <w:t>Stack over flow:</w:t>
+                            </w:r>
+                            <w:r>
+                              <w:rPr>
+                                <w:b/>
+                                <w:bCs/>
+                                <w:sz w:val="18"/>
+                                <w:szCs w:val="18"/>
+                              </w:rPr>
+                              <w:t xml:space="preserve"> </w:t>
                             </w:r>
                           </w:p>
                           <w:p>
                             <w:pPr>
                               <w:rPr>
-                                <w:rFonts w:hint="cs"/>
-                                <w:rtl/>
+                                <w:sz w:val="18"/>
+                                <w:szCs w:val="18"/>
                               </w:rPr>
                             </w:pPr>
                             <w:r>
                               <w:rPr>
                                 <w:rFonts w:hint="cs"/>
+                                <w:sz w:val="18"/>
+                                <w:szCs w:val="18"/>
                                 <w:rtl/>
                               </w:rPr>
-                              <w:t>כנ"ל. ניתן לראות שיש חץ אדום על השורה שגררה שגיאה.</w:t>
+                              <w:t xml:space="preserve">כאן ניתן לראות את </w:t>
                             </w:r>
-                            <w:r>
-                              <w:rPr>
-                                <w:rtl/>
-                              </w:rPr>
-                              <w:br/>
-                            </w:r>
+                            <w:proofErr w:type="spellStart"/>
                             <w:r>
                               <w:rPr>
                                 <w:rFonts w:hint="cs"/>
+                                <w:sz w:val="18"/>
+                                <w:szCs w:val="18"/>
                                 <w:rtl/>
                               </w:rPr>
-                              <w:t>למטה ניתן לראות את סוג השגיאה</w:t>
+                              <w:t>התכנית</w:t>
+                            </w:r>
+                            <w:proofErr w:type="spellEnd"/>
+                            <w:r>
+                              <w:rPr>
+                                <w:rFonts w:hint="cs"/>
+                                <w:sz w:val="18"/>
+                                <w:szCs w:val="18"/>
+                                <w:rtl/>
+                              </w:rPr>
+                              <w:t xml:space="preserve"> לאחר הקריסה. השגיאה היא ניסיון לגשת למקום בזיכרון שנמצא מעבר למקום המוגדר למחסנית.</w:t>
                             </w:r>
                           </w:p>
                         </w:txbxContent>
@@ -2090,49 +2196,73 @@
           </mc:Choice>
           <mc:Fallback>
             <w:pict>
-              <v:shape w14:anchorId="5D5B82BD" id="_x0000_s1027" type="#_x0000_t202" style="position:absolute;left:0;text-align:left;margin-left:270pt;margin-top:19.4pt;width:181.1pt;height:78.9pt;flip:x;z-index:251670528;visibility:visible;mso-wrap-style:square;mso-width-percent:0;mso-height-percent:0;mso-wrap-distance-left:9pt;mso-wrap-distance-top:3.6pt;mso-wrap-distance-right:9pt;mso-wrap-distance-bottom:3.6pt;mso-position-horizontal:absolute;mso-position-horizontal-relative:text;mso-position-vertical:absolute;mso-position-vertical-relative:text;mso-width-percent:0;mso-height-percent:0;mso-width-relative:margin;mso-height-relative:margin;v-text-anchor:top" o:gfxdata="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" fillcolor="white [3201]" strokecolor="#e97132 [3205]" strokeweight="1pt">
+              <v:shape w14:anchorId="4BF782F0" id="_x0000_s1027" type="#_x0000_t202" style="position:absolute;left:0;text-align:left;margin-left:201.65pt;margin-top:3.25pt;width:185.7pt;height:72.45pt;flip:x;z-index:251677696;visibility:visible;mso-wrap-style:square;mso-width-percent:0;mso-height-percent:0;mso-wrap-distance-left:9pt;mso-wrap-distance-top:3.6pt;mso-wrap-distance-right:9pt;mso-wrap-distance-bottom:3.6pt;mso-position-horizontal:absolute;mso-position-horizontal-relative:text;mso-position-vertical:absolute;mso-position-vertical-relative:text;mso-width-percent:0;mso-height-percent:0;mso-width-relative:margin;mso-height-relative:margin;v-text-anchor:top" o:gfxdata="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" fillcolor="white [3201]" strokecolor="#e97132 [3205]" strokeweight="1pt">
                 <v:textbox>
                   <w:txbxContent>
                     <w:p>
                       <w:pPr>
                         <w:rPr>
-                          <w:u w:val="single"/>
-                          <w:rtl/>
+                          <w:b/>
+                          <w:bCs/>
+                          <w:sz w:val="18"/>
+                          <w:szCs w:val="18"/>
                         </w:rPr>
                       </w:pPr>
                       <w:r>
                         <w:rPr>
+                          <w:b/>
+                          <w:bCs/>
+                          <w:sz w:val="18"/>
+                          <w:szCs w:val="18"/>
                           <w:u w:val="single"/>
                         </w:rPr>
-                        <w:t>Dividing by zero:</w:t>
+                        <w:t>Stack over flow:</w:t>
+                      </w:r>
+                      <w:r>
+                        <w:rPr>
+                          <w:b/>
+                          <w:bCs/>
+                          <w:sz w:val="18"/>
+                          <w:szCs w:val="18"/>
+                        </w:rPr>
+                        <w:t xml:space="preserve"> </w:t>
                       </w:r>
                     </w:p>
                     <w:p>
                       <w:pPr>
                         <w:rPr>
-                          <w:rFonts w:hint="cs"/>
-                          <w:rtl/>
+                          <w:sz w:val="18"/>
+                          <w:szCs w:val="18"/>
                         </w:rPr>
                       </w:pPr>
                       <w:r>
                         <w:rPr>
                           <w:rFonts w:hint="cs"/>
+                          <w:sz w:val="18"/>
+                          <w:szCs w:val="18"/>
                           <w:rtl/>
                         </w:rPr>
-                        <w:t>כנ"ל. ניתן לראות שיש חץ אדום על השורה שגררה שגיאה.</w:t>
+                        <w:t xml:space="preserve">כאן ניתן לראות את </w:t>
                       </w:r>
-                      <w:r>
-                        <w:rPr>
-                          <w:rtl/>
-                        </w:rPr>
-                        <w:br/>
-                      </w:r>
+                      <w:proofErr w:type="spellStart"/>
                       <w:r>
                         <w:rPr>
                           <w:rFonts w:hint="cs"/>
+                          <w:sz w:val="18"/>
+                          <w:szCs w:val="18"/>
                           <w:rtl/>
                         </w:rPr>
-                        <w:t>למטה ניתן לראות את סוג השגיאה</w:t>
+                        <w:t>התכנית</w:t>
+                      </w:r>
+                      <w:proofErr w:type="spellEnd"/>
+                      <w:r>
+                        <w:rPr>
+                          <w:rFonts w:hint="cs"/>
+                          <w:sz w:val="18"/>
+                          <w:szCs w:val="18"/>
+                          <w:rtl/>
+                        </w:rPr>
+                        <w:t xml:space="preserve"> לאחר הקריסה. השגיאה היא ניסיון לגשת למקום בזיכרון שנמצא מעבר למקום המוגדר למחסנית.</w:t>
                       </w:r>
                     </w:p>
                   </w:txbxContent>
@@ -2234,32 +2364,23 @@
           <w:rtl/>
         </w:rPr>
       </w:pPr>
-    </w:p>
-    <w:p>
-      <w:pPr>
-        <w:rPr>
-          <w:rtl/>
-        </w:rPr>
-      </w:pPr>
-    </w:p>
-    <w:p>
       <w:r>
         <w:rPr>
           <w:noProof/>
         </w:rPr>
         <w:drawing>
-          <wp:anchor distT="0" distB="0" distL="114300" distR="114300" simplePos="0" relativeHeight="251671552" behindDoc="1" locked="0" layoutInCell="1" allowOverlap="1" wp14:anchorId="59D36EE1" wp14:editId="0443ABA4">
+          <wp:anchor distT="0" distB="0" distL="114300" distR="114300" simplePos="0" relativeHeight="251678720" behindDoc="1" locked="0" layoutInCell="1" allowOverlap="1" wp14:anchorId="44974819" wp14:editId="294CFF2A">
             <wp:simplePos x="0" y="0"/>
             <wp:positionH relativeFrom="column">
               <wp:posOffset>0</wp:posOffset>
             </wp:positionH>
             <wp:positionV relativeFrom="paragraph">
-              <wp:posOffset>2638</wp:posOffset>
+              <wp:posOffset>1563</wp:posOffset>
             </wp:positionV>
-            <wp:extent cx="6645910" cy="3981450"/>
-            <wp:effectExtent l="0" t="0" r="2540" b="0"/>
+            <wp:extent cx="6645910" cy="4816475"/>
+            <wp:effectExtent l="0" t="0" r="2540" b="3175"/>
             <wp:wrapNone/>
-            <wp:docPr id="953996053" name="תמונה 11"/>
+            <wp:docPr id="1932695215" name="תמונה 4"/>
             <wp:cNvGraphicFramePr>
               <a:graphicFrameLocks xmlns:a="http://schemas.openxmlformats.org/drawingml/2006/main" noChangeAspect="1"/>
             </wp:cNvGraphicFramePr>
@@ -2267,7 +2388,7 @@
               <a:graphicData uri="http://schemas.openxmlformats.org/drawingml/2006/picture">
                 <pic:pic xmlns:pic="http://schemas.openxmlformats.org/drawingml/2006/picture">
                   <pic:nvPicPr>
-                    <pic:cNvPr id="0" name="Picture 21"/>
+                    <pic:cNvPr id="0" name="Picture 7"/>
                     <pic:cNvPicPr>
                       <a:picLocks noChangeAspect="1" noChangeArrowheads="1"/>
                     </pic:cNvPicPr>
@@ -2288,7 +2409,7 @@
                   <pic:spPr bwMode="auto">
                     <a:xfrm>
                       <a:off x="0" y="0"/>
-                      <a:ext cx="6645910" cy="3981450"/>
+                      <a:ext cx="6645910" cy="4816475"/>
                     </a:xfrm>
                     <a:prstGeom prst="rect">
                       <a:avLst/>
@@ -2315,7 +2436,6 @@
     <w:p>
       <w:pPr>
         <w:rPr>
-          <w:rFonts w:hint="cs"/>
           <w:rtl/>
         </w:rPr>
       </w:pPr>
@@ -2327,18 +2447,18 @@
         <mc:AlternateContent>
           <mc:Choice Requires="wps">
             <w:drawing>
-              <wp:anchor distT="45720" distB="45720" distL="114300" distR="114300" simplePos="0" relativeHeight="251673600" behindDoc="0" locked="0" layoutInCell="1" allowOverlap="1" wp14:anchorId="0DFB83EE" wp14:editId="25E9F2FB">
+              <wp:anchor distT="45720" distB="45720" distL="114300" distR="114300" simplePos="0" relativeHeight="251670528" behindDoc="0" locked="0" layoutInCell="1" allowOverlap="1" wp14:anchorId="5D5B82BD" wp14:editId="060BF727">
                 <wp:simplePos x="0" y="0"/>
                 <wp:positionH relativeFrom="column">
-                  <wp:posOffset>3382010</wp:posOffset>
+                  <wp:posOffset>1447800</wp:posOffset>
                 </wp:positionH>
                 <wp:positionV relativeFrom="paragraph">
-                  <wp:posOffset>33362</wp:posOffset>
+                  <wp:posOffset>178435</wp:posOffset>
                 </wp:positionV>
-                <wp:extent cx="2299970" cy="1283335"/>
-                <wp:effectExtent l="0" t="0" r="24130" b="12065"/>
+                <wp:extent cx="2299970" cy="984250"/>
+                <wp:effectExtent l="0" t="0" r="24130" b="25400"/>
                 <wp:wrapSquare wrapText="bothSides"/>
-                <wp:docPr id="525809841" name="תיבת טקסט 2"/>
+                <wp:docPr id="311196419" name="תיבת טקסט 2"/>
                 <wp:cNvGraphicFramePr>
                   <a:graphicFrameLocks xmlns:a="http://schemas.openxmlformats.org/drawingml/2006/main"/>
                 </wp:cNvGraphicFramePr>
@@ -2351,7 +2471,7 @@
                       <wps:spPr bwMode="auto">
                         <a:xfrm flipH="1">
                           <a:off x="0" y="0"/>
-                          <a:ext cx="2299970" cy="1283335"/>
+                          <a:ext cx="2299970" cy="984250"/>
                         </a:xfrm>
                         <a:prstGeom prst="rect">
                           <a:avLst/>
@@ -2380,33 +2500,63 @@
                           <w:p>
                             <w:pPr>
                               <w:rPr>
+                                <w:b/>
+                                <w:bCs/>
+                                <w:sz w:val="18"/>
+                                <w:szCs w:val="18"/>
                                 <w:u w:val="single"/>
                                 <w:rtl/>
                               </w:rPr>
                             </w:pPr>
                             <w:r>
                               <w:rPr>
+                                <w:b/>
+                                <w:bCs/>
+                                <w:sz w:val="18"/>
+                                <w:szCs w:val="18"/>
                                 <w:u w:val="single"/>
                               </w:rPr>
-                              <w:t>Memory exceeding:</w:t>
+                              <w:t>Dividing by zero:</w:t>
                             </w:r>
                           </w:p>
                           <w:p>
                             <w:pPr>
                               <w:rPr>
                                 <w:rFonts w:hint="cs"/>
+                                <w:sz w:val="18"/>
+                                <w:szCs w:val="18"/>
                                 <w:rtl/>
                               </w:rPr>
                             </w:pPr>
                             <w:r>
                               <w:rPr>
                                 <w:rFonts w:hint="cs"/>
+                                <w:sz w:val="18"/>
+                                <w:szCs w:val="18"/>
                                 <w:rtl/>
                               </w:rPr>
-                              <w:t>כנ"ל. ניתן לראות שיש חץ אדום על השורה שגררה שגיאה.</w:t>
+                              <w:t xml:space="preserve">בשלב הזה ניתן לראות את המשתנה </w:t>
                             </w:r>
                             <w:r>
                               <w:rPr>
+                                <w:sz w:val="18"/>
+                                <w:szCs w:val="18"/>
+                              </w:rPr>
+                              <w:t>X</w:t>
+                            </w:r>
+                            <w:r>
+                              <w:rPr>
+                                <w:rFonts w:hint="cs"/>
+                                <w:sz w:val="18"/>
+                                <w:szCs w:val="18"/>
+                                <w:rtl/>
+                              </w:rPr>
+                              <w:t xml:space="preserve"> מוגדר כרגע להיות 0.</w:t>
+                            </w:r>
+                            <w:r>
+                              <w:rPr>
+                                <w:sz w:val="18"/>
+                                <w:szCs w:val="18"/>
                                 <w:rtl/>
                               </w:rPr>
                               <w:br/>
@@ -2414,33 +2564,27 @@
                             <w:r>
                               <w:rPr>
                                 <w:rFonts w:hint="cs"/>
+                                <w:sz w:val="18"/>
+                                <w:szCs w:val="18"/>
                                 <w:rtl/>
                               </w:rPr>
-                              <w:t xml:space="preserve">למטה ניתן לראות </w:t>
+                              <w:t xml:space="preserve">לאחר שנלחץ </w:t>
+                            </w:r>
+                            <w:r>
+                              <w:rPr>
+                                <w:sz w:val="18"/>
+                                <w:szCs w:val="18"/>
+                              </w:rPr>
+                              <w:t>next</w:t>
                             </w:r>
                             <w:r>
                               <w:rPr>
                                 <w:rFonts w:hint="cs"/>
+                                <w:sz w:val="18"/>
+                                <w:szCs w:val="18"/>
                                 <w:rtl/>
                               </w:rPr>
-                              <w:t xml:space="preserve">את הערכים של המשתנים (הפוינטר </w:t>
-                            </w:r>
-                            <w:r>
-                              <w:rPr>
-                                <w:rFonts w:hint="cs"/>
-                                <w:rtl/>
-                              </w:rPr>
-                              <w:t xml:space="preserve">וה- </w:t>
-                            </w:r>
-                            <w:r>
-                              <w:t>int</w:t>
-                            </w:r>
-                            <w:r>
-                              <w:rPr>
-                                <w:rFonts w:hint="cs"/>
-                                <w:rtl/>
-                              </w:rPr>
-                              <w:t>)</w:t>
+                              <w:t xml:space="preserve"> תתרחש השגיאה (התמונה הבאה).</w:t>
                             </w:r>
                           </w:p>
                         </w:txbxContent>
@@ -2462,39 +2606,69 @@
           </mc:Choice>
           <mc:Fallback>
             <w:pict>
-              <v:shape w14:anchorId="0DFB83EE" id="_x0000_s1028" type="#_x0000_t202" style="position:absolute;left:0;text-align:left;margin-left:266.3pt;margin-top:2.65pt;width:181.1pt;height:101.05pt;flip:x;z-index:251673600;visibility:visible;mso-wrap-style:square;mso-width-percent:0;mso-height-percent:0;mso-wrap-distance-left:9pt;mso-wrap-distance-top:3.6pt;mso-wrap-distance-right:9pt;mso-wrap-distance-bottom:3.6pt;mso-position-horizontal:absolute;mso-position-horizontal-relative:text;mso-position-vertical:absolute;mso-position-vertical-relative:text;mso-width-percent:0;mso-height-percent:0;mso-width-relative:margin;mso-height-relative:margin;v-text-anchor:top" o:gfxdata="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" fillcolor="white [3201]" strokecolor="#e97132 [3205]" strokeweight="1pt">
+              <v:shape w14:anchorId="5D5B82BD" id="_x0000_s1028" type="#_x0000_t202" style="position:absolute;left:0;text-align:left;margin-left:114pt;margin-top:14.05pt;width:181.1pt;height:77.5pt;flip:x;z-index:251670528;visibility:visible;mso-wrap-style:square;mso-width-percent:0;mso-height-percent:0;mso-wrap-distance-left:9pt;mso-wrap-distance-top:3.6pt;mso-wrap-distance-right:9pt;mso-wrap-distance-bottom:3.6pt;mso-position-horizontal:absolute;mso-position-horizontal-relative:text;mso-position-vertical:absolute;mso-position-vertical-relative:text;mso-width-percent:0;mso-height-percent:0;mso-width-relative:margin;mso-height-relative:margin;v-text-anchor:top" o:gfxdata="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" fillcolor="white [3201]" strokecolor="#e97132 [3205]" strokeweight="1pt">
                 <v:textbox>
                   <w:txbxContent>
                     <w:p>
                       <w:pPr>
                         <w:rPr>
+                          <w:b/>
+                          <w:bCs/>
+                          <w:sz w:val="18"/>
+                          <w:szCs w:val="18"/>
                           <w:u w:val="single"/>
                           <w:rtl/>
                         </w:rPr>
                       </w:pPr>
                       <w:r>
                         <w:rPr>
+                          <w:b/>
+                          <w:bCs/>
+                          <w:sz w:val="18"/>
+                          <w:szCs w:val="18"/>
                           <w:u w:val="single"/>
                         </w:rPr>
-                        <w:t>Memory exceeding:</w:t>
+                        <w:t>Dividing by zero:</w:t>
                       </w:r>
                     </w:p>
                     <w:p>
                       <w:pPr>
                         <w:rPr>
                           <w:rFonts w:hint="cs"/>
+                          <w:sz w:val="18"/>
+                          <w:szCs w:val="18"/>
                           <w:rtl/>
                         </w:rPr>
                       </w:pPr>
                       <w:r>
                         <w:rPr>
                           <w:rFonts w:hint="cs"/>
+                          <w:sz w:val="18"/>
+                          <w:szCs w:val="18"/>
                           <w:rtl/>
                         </w:rPr>
-                        <w:t>כנ"ל. ניתן לראות שיש חץ אדום על השורה שגררה שגיאה.</w:t>
+                        <w:t xml:space="preserve">בשלב הזה ניתן לראות את המשתנה </w:t>
                       </w:r>
                       <w:r>
                         <w:rPr>
+                          <w:sz w:val="18"/>
+                          <w:szCs w:val="18"/>
+                        </w:rPr>
+                        <w:t>X</w:t>
+                      </w:r>
+                      <w:r>
+                        <w:rPr>
+                          <w:rFonts w:hint="cs"/>
+                          <w:sz w:val="18"/>
+                          <w:szCs w:val="18"/>
+                          <w:rtl/>
+                        </w:rPr>
+                        <w:t xml:space="preserve"> מוגדר כרגע להיות 0.</w:t>
+                      </w:r>
+                      <w:r>
+                        <w:rPr>
+                          <w:sz w:val="18"/>
+                          <w:szCs w:val="18"/>
                           <w:rtl/>
                         </w:rPr>
                         <w:br/>
@@ -2502,33 +2676,27 @@
                       <w:r>
                         <w:rPr>
                           <w:rFonts w:hint="cs"/>
+                          <w:sz w:val="18"/>
+                          <w:szCs w:val="18"/>
                           <w:rtl/>
                         </w:rPr>
-                        <w:t xml:space="preserve">למטה ניתן לראות </w:t>
+                        <w:t xml:space="preserve">לאחר שנלחץ </w:t>
+                      </w:r>
+                      <w:r>
+                        <w:rPr>
+                          <w:sz w:val="18"/>
+                          <w:szCs w:val="18"/>
+                        </w:rPr>
+                        <w:t>next</w:t>
                       </w:r>
                       <w:r>
                         <w:rPr>
                           <w:rFonts w:hint="cs"/>
+                          <w:sz w:val="18"/>
+                          <w:szCs w:val="18"/>
                           <w:rtl/>
                         </w:rPr>
-                        <w:t xml:space="preserve">את הערכים של המשתנים (הפוינטר </w:t>
-                      </w:r>
-                      <w:r>
-                        <w:rPr>
-                          <w:rFonts w:hint="cs"/>
-                          <w:rtl/>
-                        </w:rPr>
-                        <w:t xml:space="preserve">וה- </w:t>
-                      </w:r>
-                      <w:r>
-                        <w:t>int</w:t>
-                      </w:r>
-                      <w:r>
-                        <w:rPr>
-                          <w:rFonts w:hint="cs"/>
-                          <w:rtl/>
-                        </w:rPr>
-                        <w:t>)</w:t>
+                        <w:t xml:space="preserve"> תתרחש השגיאה (התמונה הבאה).</w:t>
                       </w:r>
                     </w:p>
                   </w:txbxContent>
@@ -2578,40 +2746,1384 @@
     <w:p>
       <w:pPr>
         <w:rPr>
-          <w:rtl/>
-        </w:rPr>
-      </w:pPr>
-    </w:p>
-    <w:p>
-      <w:pPr>
-        <w:rPr>
-          <w:rtl/>
-        </w:rPr>
-      </w:pPr>
-    </w:p>
-    <w:p>
-      <w:pPr>
-        <w:rPr>
-          <w:rtl/>
-        </w:rPr>
-      </w:pPr>
-    </w:p>
-    <w:p>
-      <w:pPr>
-        <w:rPr>
-          <w:rtl/>
-        </w:rPr>
-      </w:pPr>
-    </w:p>
-    <w:p>
-      <w:pPr>
-        <w:rPr>
           <w:rFonts w:hint="cs"/>
-        </w:rPr>
-      </w:pPr>
-    </w:p>
+          <w:rtl/>
+        </w:rPr>
+      </w:pPr>
+    </w:p>
+    <w:p>
+      <w:pPr>
+        <w:rPr>
+          <w:rtl/>
+        </w:rPr>
+      </w:pPr>
+    </w:p>
+    <w:p>
+      <w:pPr>
+        <w:rPr>
+          <w:rtl/>
+        </w:rPr>
+      </w:pPr>
+    </w:p>
+    <w:p>
+      <w:pPr>
+        <w:rPr>
+          <w:rtl/>
+        </w:rPr>
+      </w:pPr>
+    </w:p>
+    <w:p>
+      <w:pPr>
+        <w:rPr>
+          <w:rtl/>
+        </w:rPr>
+      </w:pPr>
+    </w:p>
+    <w:p>
+      <w:pPr>
+        <w:rPr>
+          <w:rtl/>
+        </w:rPr>
+      </w:pPr>
+    </w:p>
+    <w:p>
+      <w:pPr>
+        <w:rPr>
+          <w:rtl/>
+        </w:rPr>
+      </w:pPr>
+    </w:p>
+    <w:p>
+      <w:pPr>
+        <w:rPr>
+          <w:rtl/>
+        </w:rPr>
+      </w:pPr>
+    </w:p>
+    <w:p>
+      <w:pPr>
+        <w:rPr>
+          <w:rtl/>
+        </w:rPr>
+      </w:pPr>
+    </w:p>
+    <w:p>
+      <w:pPr>
+        <w:rPr>
+          <w:rtl/>
+        </w:rPr>
+      </w:pPr>
+    </w:p>
+    <w:p>
+      <w:pPr>
+        <w:rPr>
+          <w:rtl/>
+        </w:rPr>
+      </w:pPr>
+    </w:p>
+    <w:p>
+      <w:pPr>
+        <w:rPr>
+          <w:rtl/>
+        </w:rPr>
+      </w:pPr>
+    </w:p>
+    <w:p>
+      <w:pPr>
+        <w:rPr>
+          <w:rtl/>
+        </w:rPr>
+      </w:pPr>
+      <w:r>
+        <w:rPr>
+          <w:noProof/>
+        </w:rPr>
+        <w:lastRenderedPageBreak/>
+        <w:drawing>
+          <wp:anchor distT="0" distB="0" distL="114300" distR="114300" simplePos="0" relativeHeight="251679744" behindDoc="1" locked="0" layoutInCell="1" allowOverlap="1" wp14:anchorId="64686F98" wp14:editId="5524DBB0">
+            <wp:simplePos x="0" y="0"/>
+            <wp:positionH relativeFrom="column">
+              <wp:posOffset>0</wp:posOffset>
+            </wp:positionH>
+            <wp:positionV relativeFrom="paragraph">
+              <wp:posOffset>177116</wp:posOffset>
+            </wp:positionV>
+            <wp:extent cx="6645910" cy="4841875"/>
+            <wp:effectExtent l="0" t="0" r="2540" b="0"/>
+            <wp:wrapNone/>
+            <wp:docPr id="2013592826" name="תמונה 5"/>
+            <wp:cNvGraphicFramePr>
+              <a:graphicFrameLocks xmlns:a="http://schemas.openxmlformats.org/drawingml/2006/main" noChangeAspect="1"/>
+            </wp:cNvGraphicFramePr>
+            <a:graphic xmlns:a="http://schemas.openxmlformats.org/drawingml/2006/main">
+              <a:graphicData uri="http://schemas.openxmlformats.org/drawingml/2006/picture">
+                <pic:pic xmlns:pic="http://schemas.openxmlformats.org/drawingml/2006/picture">
+                  <pic:nvPicPr>
+                    <pic:cNvPr id="0" name="Picture 9"/>
+                    <pic:cNvPicPr>
+                      <a:picLocks noChangeAspect="1" noChangeArrowheads="1"/>
+                    </pic:cNvPicPr>
+                  </pic:nvPicPr>
+                  <pic:blipFill>
+                    <a:blip r:embed="rId17">
+                      <a:extLst>
+                        <a:ext uri="{28A0092B-C50C-407E-A947-70E740481C1C}">
+                          <a14:useLocalDpi xmlns:a14="http://schemas.microsoft.com/office/drawing/2010/main" val="0"/>
+                        </a:ext>
+                      </a:extLst>
+                    </a:blip>
+                    <a:srcRect/>
+                    <a:stretch>
+                      <a:fillRect/>
+                    </a:stretch>
+                  </pic:blipFill>
+                  <pic:spPr bwMode="auto">
+                    <a:xfrm>
+                      <a:off x="0" y="0"/>
+                      <a:ext cx="6645910" cy="4841875"/>
+                    </a:xfrm>
+                    <a:prstGeom prst="rect">
+                      <a:avLst/>
+                    </a:prstGeom>
+                    <a:noFill/>
+                    <a:ln>
+                      <a:noFill/>
+                    </a:ln>
+                  </pic:spPr>
+                </pic:pic>
+              </a:graphicData>
+            </a:graphic>
+          </wp:anchor>
+        </w:drawing>
+      </w:r>
+    </w:p>
+    <w:p/>
+    <w:p>
+      <w:pPr>
+        <w:rPr>
+          <w:rtl/>
+        </w:rPr>
+      </w:pPr>
+    </w:p>
+    <w:p>
+      <w:pPr>
+        <w:rPr>
+          <w:rtl/>
+        </w:rPr>
+      </w:pPr>
+      <w:r>
+        <w:rPr>
+          <w:noProof/>
+          <w:rtl/>
+        </w:rPr>
+        <mc:AlternateContent>
+          <mc:Choice Requires="wps">
+            <w:drawing>
+              <wp:anchor distT="45720" distB="45720" distL="114300" distR="114300" simplePos="0" relativeHeight="251681792" behindDoc="0" locked="0" layoutInCell="1" allowOverlap="1" wp14:anchorId="02BF40A9" wp14:editId="0C71C520">
+                <wp:simplePos x="0" y="0"/>
+                <wp:positionH relativeFrom="column">
+                  <wp:posOffset>1453515</wp:posOffset>
+                </wp:positionH>
+                <wp:positionV relativeFrom="paragraph">
+                  <wp:posOffset>95250</wp:posOffset>
+                </wp:positionV>
+                <wp:extent cx="2299970" cy="1101725"/>
+                <wp:effectExtent l="0" t="0" r="24130" b="22225"/>
+                <wp:wrapSquare wrapText="bothSides"/>
+                <wp:docPr id="1132181276" name="תיבת טקסט 2"/>
+                <wp:cNvGraphicFramePr>
+                  <a:graphicFrameLocks xmlns:a="http://schemas.openxmlformats.org/drawingml/2006/main"/>
+                </wp:cNvGraphicFramePr>
+                <a:graphic xmlns:a="http://schemas.openxmlformats.org/drawingml/2006/main">
+                  <a:graphicData uri="http://schemas.microsoft.com/office/word/2010/wordprocessingShape">
+                    <wps:wsp>
+                      <wps:cNvSpPr txBox="1">
+                        <a:spLocks noChangeArrowheads="1"/>
+                      </wps:cNvSpPr>
+                      <wps:spPr bwMode="auto">
+                        <a:xfrm flipH="1">
+                          <a:off x="0" y="0"/>
+                          <a:ext cx="2299970" cy="1101725"/>
+                        </a:xfrm>
+                        <a:prstGeom prst="rect">
+                          <a:avLst/>
+                        </a:prstGeom>
+                        <a:ln>
+                          <a:headEnd/>
+                          <a:tailEnd/>
+                        </a:ln>
+                      </wps:spPr>
+                      <wps:style>
+                        <a:lnRef idx="2">
+                          <a:schemeClr val="accent2"/>
+                        </a:lnRef>
+                        <a:fillRef idx="1">
+                          <a:schemeClr val="lt1"/>
+                        </a:fillRef>
+                        <a:effectRef idx="0">
+                          <a:schemeClr val="accent2"/>
+                        </a:effectRef>
+                        <a:fontRef idx="minor">
+                          <a:schemeClr val="dk1"/>
+                        </a:fontRef>
+                      </wps:style>
+                      <wps:txbx>
+                        <w:txbxContent>
+                          <w:p>
+                            <w:pPr>
+                              <w:rPr>
+                                <w:b/>
+                                <w:bCs/>
+                                <w:sz w:val="18"/>
+                                <w:szCs w:val="18"/>
+                                <w:u w:val="single"/>
+                                <w:rtl/>
+                              </w:rPr>
+                            </w:pPr>
+                            <w:r>
+                              <w:rPr>
+                                <w:b/>
+                                <w:bCs/>
+                                <w:sz w:val="18"/>
+                                <w:szCs w:val="18"/>
+                                <w:u w:val="single"/>
+                              </w:rPr>
+                              <w:t>Dividing by zero:</w:t>
+                            </w:r>
+                          </w:p>
+                          <w:p>
+                            <w:pPr>
+                              <w:rPr>
+                                <w:rFonts w:hint="cs"/>
+                                <w:sz w:val="18"/>
+                                <w:szCs w:val="18"/>
+                                <w:rtl/>
+                              </w:rPr>
+                            </w:pPr>
+                            <w:r>
+                              <w:rPr>
+                                <w:rFonts w:hint="cs"/>
+                                <w:sz w:val="18"/>
+                                <w:szCs w:val="18"/>
+                                <w:rtl/>
+                              </w:rPr>
+                              <w:t>בשלב הזה מתרחשת שגיאה. למטה נית</w:t>
+                            </w:r>
+                            <w:r>
+                              <w:rPr>
+                                <w:rFonts w:hint="cs"/>
+                                <w:sz w:val="18"/>
+                                <w:szCs w:val="18"/>
+                                <w:rtl/>
+                              </w:rPr>
+                              <w:t>ן</w:t>
+                            </w:r>
+                            <w:r>
+                              <w:rPr>
+                                <w:rFonts w:hint="cs"/>
+                                <w:sz w:val="18"/>
+                                <w:szCs w:val="18"/>
+                                <w:rtl/>
+                              </w:rPr>
+                              <w:t xml:space="preserve"> לראות את סוג השגיאה: אריתמטית, ניסיון חלוקה באפס.</w:t>
+                            </w:r>
+                          </w:p>
+                        </w:txbxContent>
+                      </wps:txbx>
+                      <wps:bodyPr rot="0" vert="horz" wrap="square" lIns="91440" tIns="45720" rIns="91440" bIns="45720" anchor="t" anchorCtr="0">
+                        <a:noAutofit/>
+                      </wps:bodyPr>
+                    </wps:wsp>
+                  </a:graphicData>
+                </a:graphic>
+                <wp14:sizeRelH relativeFrom="margin">
+                  <wp14:pctWidth>0</wp14:pctWidth>
+                </wp14:sizeRelH>
+                <wp14:sizeRelV relativeFrom="margin">
+                  <wp14:pctHeight>0</wp14:pctHeight>
+                </wp14:sizeRelV>
+              </wp:anchor>
+            </w:drawing>
+          </mc:Choice>
+          <mc:Fallback>
+            <w:pict>
+              <v:shape w14:anchorId="02BF40A9" id="_x0000_s1029" type="#_x0000_t202" style="position:absolute;left:0;text-align:left;margin-left:114.45pt;margin-top:7.5pt;width:181.1pt;height:86.75pt;flip:x;z-index:251681792;visibility:visible;mso-wrap-style:square;mso-width-percent:0;mso-height-percent:0;mso-wrap-distance-left:9pt;mso-wrap-distance-top:3.6pt;mso-wrap-distance-right:9pt;mso-wrap-distance-bottom:3.6pt;mso-position-horizontal:absolute;mso-position-horizontal-relative:text;mso-position-vertical:absolute;mso-position-vertical-relative:text;mso-width-percent:0;mso-height-percent:0;mso-width-relative:margin;mso-height-relative:margin;v-text-anchor:top" o:gfxdata="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" fillcolor="white [3201]" strokecolor="#e97132 [3205]" strokeweight="1pt">
+                <v:textbox>
+                  <w:txbxContent>
+                    <w:p>
+                      <w:pPr>
+                        <w:rPr>
+                          <w:b/>
+                          <w:bCs/>
+                          <w:sz w:val="18"/>
+                          <w:szCs w:val="18"/>
+                          <w:u w:val="single"/>
+                          <w:rtl/>
+                        </w:rPr>
+                      </w:pPr>
+                      <w:r>
+                        <w:rPr>
+                          <w:b/>
+                          <w:bCs/>
+                          <w:sz w:val="18"/>
+                          <w:szCs w:val="18"/>
+                          <w:u w:val="single"/>
+                        </w:rPr>
+                        <w:t>Dividing by zero:</w:t>
+                      </w:r>
+                    </w:p>
+                    <w:p>
+                      <w:pPr>
+                        <w:rPr>
+                          <w:rFonts w:hint="cs"/>
+                          <w:sz w:val="18"/>
+                          <w:szCs w:val="18"/>
+                          <w:rtl/>
+                        </w:rPr>
+                      </w:pPr>
+                      <w:r>
+                        <w:rPr>
+                          <w:rFonts w:hint="cs"/>
+                          <w:sz w:val="18"/>
+                          <w:szCs w:val="18"/>
+                          <w:rtl/>
+                        </w:rPr>
+                        <w:t>בשלב הזה מתרחשת שגיאה. למטה נית</w:t>
+                      </w:r>
+                      <w:r>
+                        <w:rPr>
+                          <w:rFonts w:hint="cs"/>
+                          <w:sz w:val="18"/>
+                          <w:szCs w:val="18"/>
+                          <w:rtl/>
+                        </w:rPr>
+                        <w:t>ן</w:t>
+                      </w:r>
+                      <w:r>
+                        <w:rPr>
+                          <w:rFonts w:hint="cs"/>
+                          <w:sz w:val="18"/>
+                          <w:szCs w:val="18"/>
+                          <w:rtl/>
+                        </w:rPr>
+                        <w:t xml:space="preserve"> לראות את סוג השגיאה: אריתמטית, ניסיון חלוקה באפס.</w:t>
+                      </w:r>
+                    </w:p>
+                  </w:txbxContent>
+                </v:textbox>
+                <w10:wrap type="square"/>
+              </v:shape>
+            </w:pict>
+          </mc:Fallback>
+        </mc:AlternateContent>
+      </w:r>
+    </w:p>
+    <w:p>
+      <w:pPr>
+        <w:rPr>
+          <w:rtl/>
+        </w:rPr>
+      </w:pPr>
+    </w:p>
+    <w:p>
+      <w:pPr>
+        <w:rPr>
+          <w:rtl/>
+        </w:rPr>
+      </w:pPr>
+    </w:p>
+    <w:p>
+      <w:pPr>
+        <w:rPr>
+          <w:rtl/>
+        </w:rPr>
+      </w:pPr>
+    </w:p>
+    <w:p>
+      <w:pPr>
+        <w:rPr>
+          <w:rtl/>
+        </w:rPr>
+      </w:pPr>
+    </w:p>
+    <w:p>
+      <w:pPr>
+        <w:rPr>
+          <w:rtl/>
+        </w:rPr>
+      </w:pPr>
+    </w:p>
+    <w:p>
+      <w:pPr>
+        <w:rPr>
+          <w:rtl/>
+        </w:rPr>
+      </w:pPr>
+    </w:p>
+    <w:p>
+      <w:pPr>
+        <w:rPr>
+          <w:rtl/>
+        </w:rPr>
+      </w:pPr>
+    </w:p>
+    <w:p>
+      <w:pPr>
+        <w:rPr>
+          <w:rtl/>
+        </w:rPr>
+      </w:pPr>
+    </w:p>
+    <w:p>
+      <w:pPr>
+        <w:rPr>
+          <w:rtl/>
+        </w:rPr>
+      </w:pPr>
+    </w:p>
+    <w:p>
+      <w:pPr>
+        <w:rPr>
+          <w:rtl/>
+        </w:rPr>
+      </w:pPr>
+    </w:p>
+    <w:p>
+      <w:pPr>
+        <w:rPr>
+          <w:rtl/>
+        </w:rPr>
+      </w:pPr>
+    </w:p>
+    <w:p>
+      <w:pPr>
+        <w:rPr>
+          <w:rtl/>
+        </w:rPr>
+      </w:pPr>
+    </w:p>
+    <w:p>
+      <w:pPr>
+        <w:rPr>
+          <w:rtl/>
+        </w:rPr>
+      </w:pPr>
+    </w:p>
+    <w:p>
+      <w:pPr>
+        <w:rPr>
+          <w:rtl/>
+        </w:rPr>
+      </w:pPr>
+    </w:p>
+    <w:p>
+      <w:pPr>
+        <w:rPr>
+          <w:rtl/>
+        </w:rPr>
+      </w:pPr>
+    </w:p>
+    <w:p>
+      <w:pPr>
+        <w:rPr>
+          <w:rtl/>
+        </w:rPr>
+      </w:pPr>
+      <w:r>
+        <w:rPr>
+          <w:noProof/>
+        </w:rPr>
+        <w:drawing>
+          <wp:anchor distT="0" distB="0" distL="114300" distR="114300" simplePos="0" relativeHeight="251682816" behindDoc="1" locked="0" layoutInCell="1" allowOverlap="1" wp14:anchorId="7AAD42AC" wp14:editId="520605FB">
+            <wp:simplePos x="0" y="0"/>
+            <wp:positionH relativeFrom="column">
+              <wp:posOffset>0</wp:posOffset>
+            </wp:positionH>
+            <wp:positionV relativeFrom="paragraph">
+              <wp:posOffset>-1221</wp:posOffset>
+            </wp:positionV>
+            <wp:extent cx="6645910" cy="3738245"/>
+            <wp:effectExtent l="0" t="0" r="2540" b="0"/>
+            <wp:wrapNone/>
+            <wp:docPr id="282432245" name="תמונה 6"/>
+            <wp:cNvGraphicFramePr>
+              <a:graphicFrameLocks xmlns:a="http://schemas.openxmlformats.org/drawingml/2006/main" noChangeAspect="1"/>
+            </wp:cNvGraphicFramePr>
+            <a:graphic xmlns:a="http://schemas.openxmlformats.org/drawingml/2006/main">
+              <a:graphicData uri="http://schemas.openxmlformats.org/drawingml/2006/picture">
+                <pic:pic xmlns:pic="http://schemas.openxmlformats.org/drawingml/2006/picture">
+                  <pic:nvPicPr>
+                    <pic:cNvPr id="0" name="Picture 11"/>
+                    <pic:cNvPicPr>
+                      <a:picLocks noChangeAspect="1" noChangeArrowheads="1"/>
+                    </pic:cNvPicPr>
+                  </pic:nvPicPr>
+                  <pic:blipFill>
+                    <a:blip r:embed="rId18" cstate="print">
+                      <a:extLst>
+                        <a:ext uri="{28A0092B-C50C-407E-A947-70E740481C1C}">
+                          <a14:useLocalDpi xmlns:a14="http://schemas.microsoft.com/office/drawing/2010/main" val="0"/>
+                        </a:ext>
+                      </a:extLst>
+                    </a:blip>
+                    <a:srcRect/>
+                    <a:stretch>
+                      <a:fillRect/>
+                    </a:stretch>
+                  </pic:blipFill>
+                  <pic:spPr bwMode="auto">
+                    <a:xfrm>
+                      <a:off x="0" y="0"/>
+                      <a:ext cx="6645910" cy="3738245"/>
+                    </a:xfrm>
+                    <a:prstGeom prst="rect">
+                      <a:avLst/>
+                    </a:prstGeom>
+                    <a:noFill/>
+                    <a:ln>
+                      <a:noFill/>
+                    </a:ln>
+                  </pic:spPr>
+                </pic:pic>
+              </a:graphicData>
+            </a:graphic>
+          </wp:anchor>
+        </w:drawing>
+      </w:r>
+    </w:p>
+    <w:p>
+      <w:pPr>
+        <w:rPr>
+          <w:rtl/>
+        </w:rPr>
+      </w:pPr>
+    </w:p>
+    <w:p>
+      <w:pPr>
+        <w:rPr>
+          <w:rtl/>
+        </w:rPr>
+      </w:pPr>
+      <w:r>
+        <w:rPr>
+          <w:noProof/>
+          <w:rtl/>
+        </w:rPr>
+        <mc:AlternateContent>
+          <mc:Choice Requires="wps">
+            <w:drawing>
+              <wp:anchor distT="45720" distB="45720" distL="114300" distR="114300" simplePos="0" relativeHeight="251684864" behindDoc="0" locked="0" layoutInCell="1" allowOverlap="1" wp14:anchorId="4960A9EA" wp14:editId="1B9C5299">
+                <wp:simplePos x="0" y="0"/>
+                <wp:positionH relativeFrom="column">
+                  <wp:posOffset>4061460</wp:posOffset>
+                </wp:positionH>
+                <wp:positionV relativeFrom="paragraph">
+                  <wp:posOffset>28575</wp:posOffset>
+                </wp:positionV>
+                <wp:extent cx="2299970" cy="972820"/>
+                <wp:effectExtent l="0" t="0" r="24130" b="17780"/>
+                <wp:wrapSquare wrapText="bothSides"/>
+                <wp:docPr id="2051097992" name="תיבת טקסט 2"/>
+                <wp:cNvGraphicFramePr>
+                  <a:graphicFrameLocks xmlns:a="http://schemas.openxmlformats.org/drawingml/2006/main"/>
+                </wp:cNvGraphicFramePr>
+                <a:graphic xmlns:a="http://schemas.openxmlformats.org/drawingml/2006/main">
+                  <a:graphicData uri="http://schemas.microsoft.com/office/word/2010/wordprocessingShape">
+                    <wps:wsp>
+                      <wps:cNvSpPr txBox="1">
+                        <a:spLocks noChangeArrowheads="1"/>
+                      </wps:cNvSpPr>
+                      <wps:spPr bwMode="auto">
+                        <a:xfrm flipH="1">
+                          <a:off x="0" y="0"/>
+                          <a:ext cx="2299970" cy="972820"/>
+                        </a:xfrm>
+                        <a:prstGeom prst="rect">
+                          <a:avLst/>
+                        </a:prstGeom>
+                        <a:ln>
+                          <a:headEnd/>
+                          <a:tailEnd/>
+                        </a:ln>
+                      </wps:spPr>
+                      <wps:style>
+                        <a:lnRef idx="2">
+                          <a:schemeClr val="accent2"/>
+                        </a:lnRef>
+                        <a:fillRef idx="1">
+                          <a:schemeClr val="lt1"/>
+                        </a:fillRef>
+                        <a:effectRef idx="0">
+                          <a:schemeClr val="accent2"/>
+                        </a:effectRef>
+                        <a:fontRef idx="minor">
+                          <a:schemeClr val="dk1"/>
+                        </a:fontRef>
+                      </wps:style>
+                      <wps:txbx>
+                        <w:txbxContent>
+                          <w:p>
+                            <w:pPr>
+                              <w:rPr>
+                                <w:b/>
+                                <w:bCs/>
+                                <w:sz w:val="18"/>
+                                <w:szCs w:val="18"/>
+                                <w:u w:val="single"/>
+                                <w:rtl/>
+                              </w:rPr>
+                            </w:pPr>
+                            <w:r>
+                              <w:rPr>
+                                <w:b/>
+                                <w:bCs/>
+                                <w:sz w:val="18"/>
+                                <w:szCs w:val="18"/>
+                                <w:u w:val="single"/>
+                              </w:rPr>
+                              <w:t>Memory exceeding</w:t>
+                            </w:r>
+                            <w:r>
+                              <w:rPr>
+                                <w:rFonts w:hint="cs"/>
+                                <w:b/>
+                                <w:bCs/>
+                                <w:sz w:val="18"/>
+                                <w:szCs w:val="18"/>
+                                <w:u w:val="single"/>
+                                <w:rtl/>
+                              </w:rPr>
+                              <w:t>:</w:t>
+                            </w:r>
+                          </w:p>
+                          <w:p>
+                            <w:pPr>
+                              <w:rPr>
+                                <w:rFonts w:hint="cs"/>
+                                <w:sz w:val="18"/>
+                                <w:szCs w:val="18"/>
+                                <w:rtl/>
+                              </w:rPr>
+                            </w:pPr>
+                            <w:r>
+                              <w:rPr>
+                                <w:rFonts w:hint="cs"/>
+                                <w:sz w:val="18"/>
+                                <w:szCs w:val="18"/>
+                                <w:rtl/>
+                              </w:rPr>
+                              <w:t xml:space="preserve">ניתן לראות בשלב הזה את המשתנה </w:t>
+                            </w:r>
+                            <w:proofErr w:type="spellStart"/>
+                            <w:r>
+                              <w:rPr>
+                                <w:sz w:val="18"/>
+                                <w:szCs w:val="18"/>
+                              </w:rPr>
+                              <w:t>ptr</w:t>
+                            </w:r>
+                            <w:proofErr w:type="spellEnd"/>
+                            <w:r>
+                              <w:rPr>
+                                <w:rFonts w:hint="cs"/>
+                                <w:sz w:val="18"/>
+                                <w:szCs w:val="18"/>
+                                <w:rtl/>
+                              </w:rPr>
+                              <w:t xml:space="preserve"> שמכיל כתובת לא חוקית.</w:t>
+                            </w:r>
+                            <w:r>
+                              <w:rPr>
+                                <w:sz w:val="18"/>
+                                <w:szCs w:val="18"/>
+                                <w:rtl/>
+                              </w:rPr>
+                              <w:br/>
+                            </w:r>
+                            <w:r>
+                              <w:rPr>
+                                <w:rFonts w:hint="cs"/>
+                                <w:sz w:val="18"/>
+                                <w:szCs w:val="18"/>
+                                <w:rtl/>
+                              </w:rPr>
+                              <w:t xml:space="preserve">בשלב הזה עוד אין שגיאה כי לא ניסינו לגשת למיקום הזה. </w:t>
+                            </w:r>
+                          </w:p>
+                        </w:txbxContent>
+                      </wps:txbx>
+                      <wps:bodyPr rot="0" vert="horz" wrap="square" lIns="91440" tIns="45720" rIns="91440" bIns="45720" anchor="t" anchorCtr="0">
+                        <a:noAutofit/>
+                      </wps:bodyPr>
+                    </wps:wsp>
+                  </a:graphicData>
+                </a:graphic>
+                <wp14:sizeRelH relativeFrom="margin">
+                  <wp14:pctWidth>0</wp14:pctWidth>
+                </wp14:sizeRelH>
+                <wp14:sizeRelV relativeFrom="margin">
+                  <wp14:pctHeight>0</wp14:pctHeight>
+                </wp14:sizeRelV>
+              </wp:anchor>
+            </w:drawing>
+          </mc:Choice>
+          <mc:Fallback>
+            <w:pict>
+              <v:shape w14:anchorId="4960A9EA" id="_x0000_s1030" type="#_x0000_t202" style="position:absolute;left:0;text-align:left;margin-left:319.8pt;margin-top:2.25pt;width:181.1pt;height:76.6pt;flip:x;z-index:251684864;visibility:visible;mso-wrap-style:square;mso-width-percent:0;mso-height-percent:0;mso-wrap-distance-left:9pt;mso-wrap-distance-top:3.6pt;mso-wrap-distance-right:9pt;mso-wrap-distance-bottom:3.6pt;mso-position-horizontal:absolute;mso-position-horizontal-relative:text;mso-position-vertical:absolute;mso-position-vertical-relative:text;mso-width-percent:0;mso-height-percent:0;mso-width-relative:margin;mso-height-relative:margin;v-text-anchor:top" o:gfxdata="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" fillcolor="white [3201]" strokecolor="#e97132 [3205]" strokeweight="1pt">
+                <v:textbox>
+                  <w:txbxContent>
+                    <w:p>
+                      <w:pPr>
+                        <w:rPr>
+                          <w:b/>
+                          <w:bCs/>
+                          <w:sz w:val="18"/>
+                          <w:szCs w:val="18"/>
+                          <w:u w:val="single"/>
+                          <w:rtl/>
+                        </w:rPr>
+                      </w:pPr>
+                      <w:r>
+                        <w:rPr>
+                          <w:b/>
+                          <w:bCs/>
+                          <w:sz w:val="18"/>
+                          <w:szCs w:val="18"/>
+                          <w:u w:val="single"/>
+                        </w:rPr>
+                        <w:t>Memory exceeding</w:t>
+                      </w:r>
+                      <w:r>
+                        <w:rPr>
+                          <w:rFonts w:hint="cs"/>
+                          <w:b/>
+                          <w:bCs/>
+                          <w:sz w:val="18"/>
+                          <w:szCs w:val="18"/>
+                          <w:u w:val="single"/>
+                          <w:rtl/>
+                        </w:rPr>
+                        <w:t>:</w:t>
+                      </w:r>
+                    </w:p>
+                    <w:p>
+                      <w:pPr>
+                        <w:rPr>
+                          <w:rFonts w:hint="cs"/>
+                          <w:sz w:val="18"/>
+                          <w:szCs w:val="18"/>
+                          <w:rtl/>
+                        </w:rPr>
+                      </w:pPr>
+                      <w:r>
+                        <w:rPr>
+                          <w:rFonts w:hint="cs"/>
+                          <w:sz w:val="18"/>
+                          <w:szCs w:val="18"/>
+                          <w:rtl/>
+                        </w:rPr>
+                        <w:t xml:space="preserve">ניתן לראות בשלב הזה את המשתנה </w:t>
+                      </w:r>
+                      <w:proofErr w:type="spellStart"/>
+                      <w:r>
+                        <w:rPr>
+                          <w:sz w:val="18"/>
+                          <w:szCs w:val="18"/>
+                        </w:rPr>
+                        <w:t>ptr</w:t>
+                      </w:r>
+                      <w:proofErr w:type="spellEnd"/>
+                      <w:r>
+                        <w:rPr>
+                          <w:rFonts w:hint="cs"/>
+                          <w:sz w:val="18"/>
+                          <w:szCs w:val="18"/>
+                          <w:rtl/>
+                        </w:rPr>
+                        <w:t xml:space="preserve"> שמכיל כתובת לא חוקית.</w:t>
+                      </w:r>
+                      <w:r>
+                        <w:rPr>
+                          <w:sz w:val="18"/>
+                          <w:szCs w:val="18"/>
+                          <w:rtl/>
+                        </w:rPr>
+                        <w:br/>
+                      </w:r>
+                      <w:r>
+                        <w:rPr>
+                          <w:rFonts w:hint="cs"/>
+                          <w:sz w:val="18"/>
+                          <w:szCs w:val="18"/>
+                          <w:rtl/>
+                        </w:rPr>
+                        <w:t xml:space="preserve">בשלב הזה עוד אין שגיאה כי לא ניסינו לגשת למיקום הזה. </w:t>
+                      </w:r>
+                    </w:p>
+                  </w:txbxContent>
+                </v:textbox>
+                <w10:wrap type="square"/>
+              </v:shape>
+            </w:pict>
+          </mc:Fallback>
+        </mc:AlternateContent>
+      </w:r>
+    </w:p>
+    <w:p>
+      <w:pPr>
+        <w:rPr>
+          <w:rtl/>
+        </w:rPr>
+      </w:pPr>
+    </w:p>
+    <w:p>
+      <w:pPr>
+        <w:rPr>
+          <w:rtl/>
+        </w:rPr>
+      </w:pPr>
+    </w:p>
+    <w:p>
+      <w:pPr>
+        <w:rPr>
+          <w:rtl/>
+        </w:rPr>
+      </w:pPr>
+    </w:p>
+    <w:p>
+      <w:pPr>
+        <w:rPr>
+          <w:rtl/>
+        </w:rPr>
+      </w:pPr>
+    </w:p>
+    <w:p>
+      <w:pPr>
+        <w:rPr>
+          <w:rtl/>
+        </w:rPr>
+      </w:pPr>
+    </w:p>
+    <w:p>
+      <w:pPr>
+        <w:rPr>
+          <w:rtl/>
+        </w:rPr>
+      </w:pPr>
+    </w:p>
+    <w:p>
+      <w:pPr>
+        <w:rPr>
+          <w:rtl/>
+        </w:rPr>
+      </w:pPr>
+    </w:p>
+    <w:p>
+      <w:pPr>
+        <w:rPr>
+          <w:rtl/>
+        </w:rPr>
+      </w:pPr>
+    </w:p>
+    <w:p>
+      <w:pPr>
+        <w:rPr>
+          <w:rtl/>
+        </w:rPr>
+      </w:pPr>
+    </w:p>
+    <w:p>
+      <w:pPr>
+        <w:rPr>
+          <w:rtl/>
+        </w:rPr>
+      </w:pPr>
+    </w:p>
+    <w:p>
+      <w:pPr>
+        <w:rPr>
+          <w:rtl/>
+        </w:rPr>
+      </w:pPr>
+    </w:p>
+    <w:p>
+      <w:pPr>
+        <w:rPr>
+          <w:rtl/>
+        </w:rPr>
+      </w:pPr>
+    </w:p>
+    <w:p>
+      <w:pPr>
+        <w:rPr>
+          <w:rtl/>
+        </w:rPr>
+      </w:pPr>
+    </w:p>
+    <w:p>
+      <w:pPr>
+        <w:rPr>
+          <w:rtl/>
+        </w:rPr>
+      </w:pPr>
+    </w:p>
+    <w:p>
+      <w:pPr>
+        <w:rPr>
+          <w:rtl/>
+        </w:rPr>
+      </w:pPr>
+      <w:r>
+        <w:rPr>
+          <w:noProof/>
+        </w:rPr>
+        <w:drawing>
+          <wp:anchor distT="0" distB="0" distL="114300" distR="114300" simplePos="0" relativeHeight="251685888" behindDoc="1" locked="0" layoutInCell="1" allowOverlap="1" wp14:anchorId="2F8E47B5" wp14:editId="5AC85231">
+            <wp:simplePos x="0" y="0"/>
+            <wp:positionH relativeFrom="column">
+              <wp:posOffset>0</wp:posOffset>
+            </wp:positionH>
+            <wp:positionV relativeFrom="paragraph">
+              <wp:posOffset>-98</wp:posOffset>
+            </wp:positionV>
+            <wp:extent cx="6645910" cy="3738245"/>
+            <wp:effectExtent l="0" t="0" r="2540" b="0"/>
+            <wp:wrapNone/>
+            <wp:docPr id="204812488" name="תמונה 7"/>
+            <wp:cNvGraphicFramePr>
+              <a:graphicFrameLocks xmlns:a="http://schemas.openxmlformats.org/drawingml/2006/main" noChangeAspect="1"/>
+            </wp:cNvGraphicFramePr>
+            <a:graphic xmlns:a="http://schemas.openxmlformats.org/drawingml/2006/main">
+              <a:graphicData uri="http://schemas.openxmlformats.org/drawingml/2006/picture">
+                <pic:pic xmlns:pic="http://schemas.openxmlformats.org/drawingml/2006/picture">
+                  <pic:nvPicPr>
+                    <pic:cNvPr id="0" name="Picture 13"/>
+                    <pic:cNvPicPr>
+                      <a:picLocks noChangeAspect="1" noChangeArrowheads="1"/>
+                    </pic:cNvPicPr>
+                  </pic:nvPicPr>
+                  <pic:blipFill>
+                    <a:blip r:embed="rId19" cstate="print">
+                      <a:extLst>
+                        <a:ext uri="{28A0092B-C50C-407E-A947-70E740481C1C}">
+                          <a14:useLocalDpi xmlns:a14="http://schemas.microsoft.com/office/drawing/2010/main" val="0"/>
+                        </a:ext>
+                      </a:extLst>
+                    </a:blip>
+                    <a:srcRect/>
+                    <a:stretch>
+                      <a:fillRect/>
+                    </a:stretch>
+                  </pic:blipFill>
+                  <pic:spPr bwMode="auto">
+                    <a:xfrm>
+                      <a:off x="0" y="0"/>
+                      <a:ext cx="6645910" cy="3738245"/>
+                    </a:xfrm>
+                    <a:prstGeom prst="rect">
+                      <a:avLst/>
+                    </a:prstGeom>
+                    <a:noFill/>
+                    <a:ln>
+                      <a:noFill/>
+                    </a:ln>
+                  </pic:spPr>
+                </pic:pic>
+              </a:graphicData>
+            </a:graphic>
+          </wp:anchor>
+        </w:drawing>
+      </w:r>
+    </w:p>
+    <w:p>
+      <w:pPr>
+        <w:rPr>
+          <w:rtl/>
+        </w:rPr>
+      </w:pPr>
+    </w:p>
+    <w:p>
+      <w:pPr>
+        <w:rPr>
+          <w:rtl/>
+        </w:rPr>
+      </w:pPr>
+      <w:r>
+        <w:rPr>
+          <w:noProof/>
+          <w:rtl/>
+        </w:rPr>
+        <mc:AlternateContent>
+          <mc:Choice Requires="wps">
+            <w:drawing>
+              <wp:anchor distT="45720" distB="45720" distL="114300" distR="114300" simplePos="0" relativeHeight="251687936" behindDoc="0" locked="0" layoutInCell="1" allowOverlap="1" wp14:anchorId="4DC88B31" wp14:editId="482431D4">
+                <wp:simplePos x="0" y="0"/>
+                <wp:positionH relativeFrom="column">
+                  <wp:posOffset>4184650</wp:posOffset>
+                </wp:positionH>
+                <wp:positionV relativeFrom="paragraph">
+                  <wp:posOffset>53340</wp:posOffset>
+                </wp:positionV>
+                <wp:extent cx="2299970" cy="1230630"/>
+                <wp:effectExtent l="0" t="0" r="24130" b="26670"/>
+                <wp:wrapSquare wrapText="bothSides"/>
+                <wp:docPr id="1527105590" name="תיבת טקסט 2"/>
+                <wp:cNvGraphicFramePr>
+                  <a:graphicFrameLocks xmlns:a="http://schemas.openxmlformats.org/drawingml/2006/main"/>
+                </wp:cNvGraphicFramePr>
+                <a:graphic xmlns:a="http://schemas.openxmlformats.org/drawingml/2006/main">
+                  <a:graphicData uri="http://schemas.microsoft.com/office/word/2010/wordprocessingShape">
+                    <wps:wsp>
+                      <wps:cNvSpPr txBox="1">
+                        <a:spLocks noChangeArrowheads="1"/>
+                      </wps:cNvSpPr>
+                      <wps:spPr bwMode="auto">
+                        <a:xfrm flipH="1">
+                          <a:off x="0" y="0"/>
+                          <a:ext cx="2299970" cy="1230630"/>
+                        </a:xfrm>
+                        <a:prstGeom prst="rect">
+                          <a:avLst/>
+                        </a:prstGeom>
+                        <a:ln>
+                          <a:headEnd/>
+                          <a:tailEnd/>
+                        </a:ln>
+                      </wps:spPr>
+                      <wps:style>
+                        <a:lnRef idx="2">
+                          <a:schemeClr val="accent2"/>
+                        </a:lnRef>
+                        <a:fillRef idx="1">
+                          <a:schemeClr val="lt1"/>
+                        </a:fillRef>
+                        <a:effectRef idx="0">
+                          <a:schemeClr val="accent2"/>
+                        </a:effectRef>
+                        <a:fontRef idx="minor">
+                          <a:schemeClr val="dk1"/>
+                        </a:fontRef>
+                      </wps:style>
+                      <wps:txbx>
+                        <w:txbxContent>
+                          <w:p>
+                            <w:pPr>
+                              <w:rPr>
+                                <w:b/>
+                                <w:bCs/>
+                                <w:sz w:val="18"/>
+                                <w:szCs w:val="18"/>
+                                <w:u w:val="single"/>
+                                <w:rtl/>
+                              </w:rPr>
+                            </w:pPr>
+                            <w:r>
+                              <w:rPr>
+                                <w:b/>
+                                <w:bCs/>
+                                <w:sz w:val="18"/>
+                                <w:szCs w:val="18"/>
+                                <w:u w:val="single"/>
+                              </w:rPr>
+                              <w:t>Memory exceeding</w:t>
+                            </w:r>
+                            <w:r>
+                              <w:rPr>
+                                <w:rFonts w:hint="cs"/>
+                                <w:b/>
+                                <w:bCs/>
+                                <w:sz w:val="18"/>
+                                <w:szCs w:val="18"/>
+                                <w:u w:val="single"/>
+                                <w:rtl/>
+                              </w:rPr>
+                              <w:t>:</w:t>
+                            </w:r>
+                          </w:p>
+                          <w:p>
+                            <w:pPr>
+                              <w:rPr>
+                                <w:sz w:val="18"/>
+                                <w:szCs w:val="18"/>
+                                <w:rtl/>
+                              </w:rPr>
+                            </w:pPr>
+                            <w:r>
+                              <w:rPr>
+                                <w:rFonts w:hint="cs"/>
+                                <w:sz w:val="18"/>
+                                <w:szCs w:val="18"/>
+                                <w:rtl/>
+                              </w:rPr>
+                              <w:t xml:space="preserve">בשלב הזה אנחנו מנסים לגשת למיקום בזיכרון שעליו מצביע </w:t>
+                            </w:r>
+                            <w:proofErr w:type="spellStart"/>
+                            <w:r>
+                              <w:rPr>
+                                <w:sz w:val="18"/>
+                                <w:szCs w:val="18"/>
+                              </w:rPr>
+                              <w:t>ptr</w:t>
+                            </w:r>
+                            <w:proofErr w:type="spellEnd"/>
+                            <w:r>
+                              <w:rPr>
+                                <w:rFonts w:hint="cs"/>
+                                <w:sz w:val="18"/>
+                                <w:szCs w:val="18"/>
+                                <w:rtl/>
+                              </w:rPr>
+                              <w:t>, ומתרחשת שגיאה.</w:t>
+                            </w:r>
+                          </w:p>
+                          <w:p>
+                            <w:pPr>
+                              <w:rPr>
+                                <w:rFonts w:hint="cs"/>
+                                <w:sz w:val="18"/>
+                                <w:szCs w:val="18"/>
+                                <w:rtl/>
+                              </w:rPr>
+                            </w:pPr>
+                            <w:r>
+                              <w:rPr>
+                                <w:rFonts w:hint="cs"/>
+                                <w:sz w:val="18"/>
+                                <w:szCs w:val="18"/>
+                                <w:rtl/>
+                              </w:rPr>
+                              <w:t xml:space="preserve">למטה ניתן לראות את סוג השגיאה: </w:t>
+                            </w:r>
+                            <w:r>
+                              <w:rPr>
+                                <w:sz w:val="18"/>
+                                <w:szCs w:val="18"/>
+                              </w:rPr>
+                              <w:t>segmentation fault</w:t>
+                            </w:r>
+                            <w:r>
+                              <w:rPr>
+                                <w:rFonts w:hint="cs"/>
+                                <w:sz w:val="18"/>
+                                <w:szCs w:val="18"/>
+                                <w:rtl/>
+                              </w:rPr>
+                              <w:t xml:space="preserve"> </w:t>
+                            </w:r>
+                            <w:r>
+                              <w:rPr>
+                                <w:rFonts w:hint="cs"/>
+                                <w:sz w:val="18"/>
+                                <w:szCs w:val="18"/>
+                                <w:rtl/>
+                              </w:rPr>
+                              <w:t>.</w:t>
+                            </w:r>
+                          </w:p>
+                        </w:txbxContent>
+                      </wps:txbx>
+                      <wps:bodyPr rot="0" vert="horz" wrap="square" lIns="91440" tIns="45720" rIns="91440" bIns="45720" anchor="t" anchorCtr="0">
+                        <a:noAutofit/>
+                      </wps:bodyPr>
+                    </wps:wsp>
+                  </a:graphicData>
+                </a:graphic>
+                <wp14:sizeRelH relativeFrom="margin">
+                  <wp14:pctWidth>0</wp14:pctWidth>
+                </wp14:sizeRelH>
+                <wp14:sizeRelV relativeFrom="margin">
+                  <wp14:pctHeight>0</wp14:pctHeight>
+                </wp14:sizeRelV>
+              </wp:anchor>
+            </w:drawing>
+          </mc:Choice>
+          <mc:Fallback>
+            <w:pict>
+              <v:shape w14:anchorId="4DC88B31" id="_x0000_s1031" type="#_x0000_t202" style="position:absolute;left:0;text-align:left;margin-left:329.5pt;margin-top:4.2pt;width:181.1pt;height:96.9pt;flip:x;z-index:251687936;visibility:visible;mso-wrap-style:square;mso-width-percent:0;mso-height-percent:0;mso-wrap-distance-left:9pt;mso-wrap-distance-top:3.6pt;mso-wrap-distance-right:9pt;mso-wrap-distance-bottom:3.6pt;mso-position-horizontal:absolute;mso-position-horizontal-relative:text;mso-position-vertical:absolute;mso-position-vertical-relative:text;mso-width-percent:0;mso-height-percent:0;mso-width-relative:margin;mso-height-relative:margin;v-text-anchor:top" o:gfxdata="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" fillcolor="white [3201]" strokecolor="#e97132 [3205]" strokeweight="1pt">
+                <v:textbox>
+                  <w:txbxContent>
+                    <w:p>
+                      <w:pPr>
+                        <w:rPr>
+                          <w:b/>
+                          <w:bCs/>
+                          <w:sz w:val="18"/>
+                          <w:szCs w:val="18"/>
+                          <w:u w:val="single"/>
+                          <w:rtl/>
+                        </w:rPr>
+                      </w:pPr>
+                      <w:r>
+                        <w:rPr>
+                          <w:b/>
+                          <w:bCs/>
+                          <w:sz w:val="18"/>
+                          <w:szCs w:val="18"/>
+                          <w:u w:val="single"/>
+                        </w:rPr>
+                        <w:t>Memory exceeding</w:t>
+                      </w:r>
+                      <w:r>
+                        <w:rPr>
+                          <w:rFonts w:hint="cs"/>
+                          <w:b/>
+                          <w:bCs/>
+                          <w:sz w:val="18"/>
+                          <w:szCs w:val="18"/>
+                          <w:u w:val="single"/>
+                          <w:rtl/>
+                        </w:rPr>
+                        <w:t>:</w:t>
+                      </w:r>
+                    </w:p>
+                    <w:p>
+                      <w:pPr>
+                        <w:rPr>
+                          <w:sz w:val="18"/>
+                          <w:szCs w:val="18"/>
+                          <w:rtl/>
+                        </w:rPr>
+                      </w:pPr>
+                      <w:r>
+                        <w:rPr>
+                          <w:rFonts w:hint="cs"/>
+                          <w:sz w:val="18"/>
+                          <w:szCs w:val="18"/>
+                          <w:rtl/>
+                        </w:rPr>
+                        <w:t xml:space="preserve">בשלב הזה אנחנו מנסים לגשת למיקום בזיכרון שעליו מצביע </w:t>
+                      </w:r>
+                      <w:proofErr w:type="spellStart"/>
+                      <w:r>
+                        <w:rPr>
+                          <w:sz w:val="18"/>
+                          <w:szCs w:val="18"/>
+                        </w:rPr>
+                        <w:t>ptr</w:t>
+                      </w:r>
+                      <w:proofErr w:type="spellEnd"/>
+                      <w:r>
+                        <w:rPr>
+                          <w:rFonts w:hint="cs"/>
+                          <w:sz w:val="18"/>
+                          <w:szCs w:val="18"/>
+                          <w:rtl/>
+                        </w:rPr>
+                        <w:t>, ומתרחשת שגיאה.</w:t>
+                      </w:r>
+                    </w:p>
+                    <w:p>
+                      <w:pPr>
+                        <w:rPr>
+                          <w:rFonts w:hint="cs"/>
+                          <w:sz w:val="18"/>
+                          <w:szCs w:val="18"/>
+                          <w:rtl/>
+                        </w:rPr>
+                      </w:pPr>
+                      <w:r>
+                        <w:rPr>
+                          <w:rFonts w:hint="cs"/>
+                          <w:sz w:val="18"/>
+                          <w:szCs w:val="18"/>
+                          <w:rtl/>
+                        </w:rPr>
+                        <w:t xml:space="preserve">למטה ניתן לראות את סוג השגיאה: </w:t>
+                      </w:r>
+                      <w:r>
+                        <w:rPr>
+                          <w:sz w:val="18"/>
+                          <w:szCs w:val="18"/>
+                        </w:rPr>
+                        <w:t>segmentation fault</w:t>
+                      </w:r>
+                      <w:r>
+                        <w:rPr>
+                          <w:rFonts w:hint="cs"/>
+                          <w:sz w:val="18"/>
+                          <w:szCs w:val="18"/>
+                          <w:rtl/>
+                        </w:rPr>
+                        <w:t xml:space="preserve"> </w:t>
+                      </w:r>
+                      <w:r>
+                        <w:rPr>
+                          <w:rFonts w:hint="cs"/>
+                          <w:sz w:val="18"/>
+                          <w:szCs w:val="18"/>
+                          <w:rtl/>
+                        </w:rPr>
+                        <w:t>.</w:t>
+                      </w:r>
+                    </w:p>
+                  </w:txbxContent>
+                </v:textbox>
+                <w10:wrap type="square"/>
+              </v:shape>
+            </w:pict>
+          </mc:Fallback>
+        </mc:AlternateContent>
+      </w:r>
+    </w:p>
+    <w:p>
+      <w:pPr>
+        <w:rPr>
+          <w:rtl/>
+        </w:rPr>
+      </w:pPr>
+    </w:p>
+    <w:p>
+      <w:pPr>
+        <w:rPr>
+          <w:rtl/>
+        </w:rPr>
+      </w:pPr>
+    </w:p>
+    <w:p>
+      <w:pPr>
+        <w:rPr>
+          <w:rtl/>
+        </w:rPr>
+      </w:pPr>
+    </w:p>
+    <w:p>
+      <w:pPr>
+        <w:rPr>
+          <w:rtl/>
+        </w:rPr>
+      </w:pPr>
+    </w:p>
+    <w:p>
+      <w:pPr>
+        <w:rPr>
+          <w:rtl/>
+        </w:rPr>
+      </w:pPr>
+    </w:p>
+    <w:p>
+      <w:pPr>
+        <w:rPr>
+          <w:rtl/>
+        </w:rPr>
+      </w:pPr>
+    </w:p>
+    <w:p>
+      <w:pPr>
+        <w:rPr>
+          <w:rtl/>
+        </w:rPr>
+      </w:pPr>
+    </w:p>
+    <w:p>
+      <w:pPr>
+        <w:rPr>
+          <w:rtl/>
+        </w:rPr>
+      </w:pPr>
+    </w:p>
+    <w:p/>
     <w:sectPr>
-      <w:headerReference w:type="default" r:id="rId17"/>
+      <w:headerReference w:type="default" r:id="rId20"/>
       <w:pgSz w:w="11906" w:h="16838"/>
       <w:pgMar w:top="720" w:right="720" w:bottom="720" w:left="720" w:header="708" w:footer="708" w:gutter="0"/>
       <w:cols w:space="708"/>

</xml_diff>